<commit_message>
Specify that processing is done on University of Edinburgh cluster
</commit_message>
<xml_diff>
--- a/NeuroarchiverAnalysisInstructions.docx
+++ b/NeuroarchiverAnalysisInstructions.docx
@@ -13,14 +13,57 @@
         <w:rPr>
           <w:b/>
         </w:rPr>
-        <w:t>Analysis of neuroarchiver data</w:t>
-      </w:r>
-      <w:r>
-        <w:rPr>
-          <w:b/>
-        </w:rPr>
-        <w:t xml:space="preserve"> for spectral features and interictal events</w:t>
-      </w:r>
+        <w:t xml:space="preserve">Analysis of </w:t>
+      </w:r>
+      <w:proofErr w:type="spellStart"/>
+      <w:r>
+        <w:rPr>
+          <w:b/>
+        </w:rPr>
+        <w:t>neuroarchiver</w:t>
+      </w:r>
+      <w:proofErr w:type="spellEnd"/>
+      <w:r>
+        <w:rPr>
+          <w:b/>
+        </w:rPr>
+        <w:t xml:space="preserve"> data</w:t>
+      </w:r>
+      <w:r>
+        <w:rPr>
+          <w:b/>
+        </w:rPr>
+        <w:t xml:space="preserve"> for spectral features and </w:t>
+      </w:r>
+      <w:proofErr w:type="spellStart"/>
+      <w:r>
+        <w:rPr>
+          <w:b/>
+        </w:rPr>
+        <w:t>interictal</w:t>
+      </w:r>
+      <w:proofErr w:type="spellEnd"/>
+      <w:r>
+        <w:rPr>
+          <w:b/>
+        </w:rPr>
+        <w:t xml:space="preserve"> events</w:t>
+      </w:r>
+    </w:p>
+    <w:p>
+      <w:r>
+        <w:t xml:space="preserve">Instructions for running the analysis of </w:t>
+      </w:r>
+      <w:proofErr w:type="spellStart"/>
+      <w:r>
+        <w:t>neuroarchiver</w:t>
+      </w:r>
+      <w:proofErr w:type="spellEnd"/>
+      <w:r>
+        <w:t xml:space="preserve"> data using the University of Edinburgh computer cluster, for processing spectral features and spikes in EEG data.</w:t>
+      </w:r>
+      <w:bookmarkStart w:id="0" w:name="_GoBack"/>
+      <w:bookmarkEnd w:id="0"/>
     </w:p>
     <w:p>
       <w:pPr>
@@ -47,7 +90,15 @@
         <w:t>:</w:t>
       </w:r>
       <w:r>
-        <w:t xml:space="preserve"> To simplify later analysis, it is recommended that data is acquired with clocks on BST. i.e. avoid recording across days when clocks change</w:t>
+        <w:t xml:space="preserve"> To simplify later analysis, it is recommended that data is acquired with clocks on BST. </w:t>
+      </w:r>
+      <w:proofErr w:type="gramStart"/>
+      <w:r>
+        <w:t>i.e</w:t>
+      </w:r>
+      <w:proofErr w:type="gramEnd"/>
+      <w:r>
+        <w:t>. avoid recording across days when clocks change</w:t>
       </w:r>
     </w:p>
     <w:p>
@@ -96,7 +147,15 @@
         </w:numPr>
       </w:pPr>
       <w:r>
-        <w:t>At the command line, navigate to a folder to be used for analysis and clone the github repository by typing:</w:t>
+        <w:t xml:space="preserve">At the command line, navigate to a folder to be used for analysis and clone the </w:t>
+      </w:r>
+      <w:proofErr w:type="spellStart"/>
+      <w:r>
+        <w:t>github</w:t>
+      </w:r>
+      <w:proofErr w:type="spellEnd"/>
+      <w:r>
+        <w:t xml:space="preserve"> repository by typing:</w:t>
       </w:r>
     </w:p>
     <w:p>
@@ -107,7 +166,15 @@
         </w:rPr>
       </w:pPr>
       <w:r>
-        <w:t xml:space="preserve">“git clone </w:t>
+        <w:t>“</w:t>
+      </w:r>
+      <w:proofErr w:type="gramStart"/>
+      <w:r>
+        <w:t>git</w:t>
+      </w:r>
+      <w:proofErr w:type="gramEnd"/>
+      <w:r>
+        <w:t xml:space="preserve"> clone </w:t>
       </w:r>
       <w:hyperlink r:id="rId5" w:history="1">
         <w:r>
@@ -144,8 +211,13 @@
           <w:numId w:val="12"/>
         </w:numPr>
       </w:pPr>
-      <w:r>
-        <w:t>DataProcessing folder with files needed for the Data processing steps</w:t>
+      <w:proofErr w:type="spellStart"/>
+      <w:r>
+        <w:t>DataProcessing</w:t>
+      </w:r>
+      <w:proofErr w:type="spellEnd"/>
+      <w:r>
+        <w:t xml:space="preserve"> folder with files needed for the Data processing steps</w:t>
       </w:r>
     </w:p>
     <w:p>
@@ -156,8 +228,13 @@
           <w:numId w:val="12"/>
         </w:numPr>
       </w:pPr>
-      <w:r>
-        <w:t>NeuroarchiverAnalysisR with files and folders for post-processing in R</w:t>
+      <w:proofErr w:type="spellStart"/>
+      <w:r>
+        <w:t>NeuroarchiverAnalysisR</w:t>
+      </w:r>
+      <w:proofErr w:type="spellEnd"/>
+      <w:r>
+        <w:t xml:space="preserve"> with files and folders for post-processing in R</w:t>
       </w:r>
     </w:p>
     <w:p>
@@ -219,16 +296,37 @@
         <w:t xml:space="preserve"> </w:t>
       </w:r>
       <w:r>
-        <w:t xml:space="preserve">The processing of neuroarchiver data is performed on the Eddie cluster. </w:t>
+        <w:t xml:space="preserve">The processing of </w:t>
+      </w:r>
+      <w:proofErr w:type="spellStart"/>
+      <w:r>
+        <w:t>neuroarchiver</w:t>
+      </w:r>
+      <w:proofErr w:type="spellEnd"/>
+      <w:r>
+        <w:t xml:space="preserve"> data is performed on the Eddie cluster. </w:t>
       </w:r>
       <w:r>
         <w:t>The processing requires a</w:t>
       </w:r>
       <w:r>
-        <w:t xml:space="preserve"> version of neuroarchiver</w:t>
-      </w:r>
-      <w:r>
-        <w:t xml:space="preserve">/lwdaq </w:t>
+        <w:t xml:space="preserve"> version of </w:t>
+      </w:r>
+      <w:proofErr w:type="spellStart"/>
+      <w:r>
+        <w:t>neuroarchiver</w:t>
+      </w:r>
+      <w:proofErr w:type="spellEnd"/>
+      <w:r>
+        <w:t>/</w:t>
+      </w:r>
+      <w:proofErr w:type="spellStart"/>
+      <w:r>
+        <w:t>lwdaq</w:t>
+      </w:r>
+      <w:proofErr w:type="spellEnd"/>
+      <w:r>
+        <w:t xml:space="preserve"> </w:t>
       </w:r>
       <w:r>
         <w:t>enabled on Eddie.</w:t>
@@ -246,13 +344,15 @@
         <w:ind w:left="567"/>
       </w:pPr>
       <w:r>
-        <w:t xml:space="preserve"># Create a directory in </w:t>
-      </w:r>
-      <w:r>
-        <w:t>your shared</w:t>
-      </w:r>
-      <w:r>
-        <w:t xml:space="preserve"> group area for lwdaq:</w:t>
+        <w:t xml:space="preserve"># Create a directory in your shared group area for </w:t>
+      </w:r>
+      <w:proofErr w:type="spellStart"/>
+      <w:r>
+        <w:t>lwdaq</w:t>
+      </w:r>
+      <w:proofErr w:type="spellEnd"/>
+      <w:r>
+        <w:t>:</w:t>
       </w:r>
     </w:p>
     <w:p>
@@ -261,7 +361,41 @@
         <w:ind w:left="567"/>
       </w:pPr>
       <w:r>
-        <w:t>$ mkdir /exports/cmvm/eddie/sbms/</w:t>
+        <w:t xml:space="preserve">$ </w:t>
+      </w:r>
+      <w:proofErr w:type="spellStart"/>
+      <w:proofErr w:type="gramStart"/>
+      <w:r>
+        <w:t>mkdir</w:t>
+      </w:r>
+      <w:proofErr w:type="spellEnd"/>
+      <w:proofErr w:type="gramEnd"/>
+      <w:r>
+        <w:t xml:space="preserve"> /exports/</w:t>
+      </w:r>
+      <w:proofErr w:type="spellStart"/>
+      <w:r>
+        <w:t>cmvm</w:t>
+      </w:r>
+      <w:proofErr w:type="spellEnd"/>
+      <w:r>
+        <w:t>/</w:t>
+      </w:r>
+      <w:proofErr w:type="spellStart"/>
+      <w:r>
+        <w:t>eddie</w:t>
+      </w:r>
+      <w:proofErr w:type="spellEnd"/>
+      <w:r>
+        <w:t>/</w:t>
+      </w:r>
+      <w:proofErr w:type="spellStart"/>
+      <w:r>
+        <w:t>sbms</w:t>
+      </w:r>
+      <w:proofErr w:type="spellEnd"/>
+      <w:r>
+        <w:t>/</w:t>
       </w:r>
       <w:r>
         <w:t>groups/</w:t>
@@ -269,9 +403,11 @@
       <w:r>
         <w:t>Oren/</w:t>
       </w:r>
+      <w:proofErr w:type="spellStart"/>
       <w:r>
         <w:t>lwdaq</w:t>
       </w:r>
+      <w:proofErr w:type="spellEnd"/>
     </w:p>
     <w:p>
       <w:pPr>
@@ -279,11 +415,48 @@
         <w:ind w:left="567"/>
       </w:pPr>
       <w:r>
-        <w:t xml:space="preserve">$ cd </w:t>
-      </w:r>
-      <w:r>
-        <w:t>/exports/cmvm/eddie/sbms/groups/Oren/lwdaq</w:t>
-      </w:r>
+        <w:t xml:space="preserve">$ </w:t>
+      </w:r>
+      <w:proofErr w:type="gramStart"/>
+      <w:r>
+        <w:t>cd</w:t>
+      </w:r>
+      <w:proofErr w:type="gramEnd"/>
+      <w:r>
+        <w:t xml:space="preserve"> </w:t>
+      </w:r>
+      <w:r>
+        <w:t>/exports/</w:t>
+      </w:r>
+      <w:proofErr w:type="spellStart"/>
+      <w:r>
+        <w:t>cmvm</w:t>
+      </w:r>
+      <w:proofErr w:type="spellEnd"/>
+      <w:r>
+        <w:t>/</w:t>
+      </w:r>
+      <w:proofErr w:type="spellStart"/>
+      <w:r>
+        <w:t>eddie</w:t>
+      </w:r>
+      <w:proofErr w:type="spellEnd"/>
+      <w:r>
+        <w:t>/</w:t>
+      </w:r>
+      <w:proofErr w:type="spellStart"/>
+      <w:r>
+        <w:t>sbms</w:t>
+      </w:r>
+      <w:proofErr w:type="spellEnd"/>
+      <w:r>
+        <w:t>/groups/Oren/</w:t>
+      </w:r>
+      <w:proofErr w:type="spellStart"/>
+      <w:r>
+        <w:t>lwdaq</w:t>
+      </w:r>
+      <w:proofErr w:type="spellEnd"/>
     </w:p>
     <w:p>
       <w:pPr>
@@ -297,10 +470,26 @@
         <w:ind w:left="567"/>
       </w:pPr>
       <w:r>
-        <w:t># Download the zip file using wget and unzip it</w:t>
-      </w:r>
-      <w:r>
-        <w:t xml:space="preserve"> (look what the latest version available is on the # neuroachiver website, here 8.5.22</w:t>
+        <w:t xml:space="preserve"># Download the zip file using </w:t>
+      </w:r>
+      <w:proofErr w:type="spellStart"/>
+      <w:r>
+        <w:t>wget</w:t>
+      </w:r>
+      <w:proofErr w:type="spellEnd"/>
+      <w:r>
+        <w:t xml:space="preserve"> and unzip it</w:t>
+      </w:r>
+      <w:r>
+        <w:t xml:space="preserve"> (look what the latest version available is on the # </w:t>
+      </w:r>
+      <w:proofErr w:type="spellStart"/>
+      <w:r>
+        <w:t>neuroachiver</w:t>
+      </w:r>
+      <w:proofErr w:type="spellEnd"/>
+      <w:r>
+        <w:t xml:space="preserve"> website, here 8.5.22</w:t>
       </w:r>
       <w:r>
         <w:t>:</w:t>
@@ -314,8 +503,15 @@
       <w:r>
         <w:t xml:space="preserve">$ </w:t>
       </w:r>
-      <w:r>
-        <w:t>wget http://alignment.hep.brandeis.edu/Software/Download/LWDAQ_8.5.22.zip</w:t>
+      <w:proofErr w:type="spellStart"/>
+      <w:proofErr w:type="gramStart"/>
+      <w:r>
+        <w:t>wget</w:t>
+      </w:r>
+      <w:proofErr w:type="spellEnd"/>
+      <w:proofErr w:type="gramEnd"/>
+      <w:r>
+        <w:t xml:space="preserve"> http://alignment.hep.brandeis.edu/Software/Download/LWDAQ_8.5.22.zip</w:t>
       </w:r>
     </w:p>
     <w:p>
@@ -324,10 +520,7 @@
         <w:ind w:left="567"/>
       </w:pPr>
       <w:r>
-        <w:t>$ unzip LWDAQ_8.5.22</w:t>
-      </w:r>
-      <w:r>
-        <w:t>.zip</w:t>
+        <w:t>$ unzip LWDAQ_8.5.22.zip</w:t>
       </w:r>
     </w:p>
     <w:p>
@@ -376,12 +569,26 @@
         <w:rPr>
           <w:i/>
         </w:rPr>
-        <w:t xml:space="preserve">On your datastore directory, </w:t>
-      </w:r>
+        <w:t xml:space="preserve">On your </w:t>
+      </w:r>
+      <w:proofErr w:type="spellStart"/>
       <w:r>
         <w:rPr>
           <w:i/>
         </w:rPr>
+        <w:t>datastore</w:t>
+      </w:r>
+      <w:proofErr w:type="spellEnd"/>
+      <w:r>
+        <w:rPr>
+          <w:i/>
+        </w:rPr>
+        <w:t xml:space="preserve"> directory, </w:t>
+      </w:r>
+      <w:r>
+        <w:rPr>
+          <w:i/>
+        </w:rPr>
         <w:t xml:space="preserve">prepare </w:t>
       </w:r>
     </w:p>
@@ -410,7 +617,15 @@
         <w:t xml:space="preserve"> all</w:t>
       </w:r>
       <w:r>
-        <w:t xml:space="preserve"> ndf data files for that animal</w:t>
+        <w:t xml:space="preserve"> </w:t>
+      </w:r>
+      <w:proofErr w:type="spellStart"/>
+      <w:r>
+        <w:t>ndf</w:t>
+      </w:r>
+      <w:proofErr w:type="spellEnd"/>
+      <w:r>
+        <w:t xml:space="preserve"> data files for that animal</w:t>
       </w:r>
       <w:r>
         <w:t xml:space="preserve"> </w:t>
@@ -451,12 +666,14 @@
       <w:r>
         <w:t xml:space="preserve">A copy of the </w:t>
       </w:r>
+      <w:proofErr w:type="spellStart"/>
       <w:r>
         <w:t>N</w:t>
       </w:r>
       <w:r>
         <w:t>euroarchiver</w:t>
       </w:r>
+      <w:proofErr w:type="spellEnd"/>
       <w:r>
         <w:t xml:space="preserve"> processor</w:t>
       </w:r>
@@ -466,8 +683,13 @@
         </w:rPr>
         <w:t xml:space="preserve">: </w:t>
       </w:r>
-      <w:r>
-        <w:t xml:space="preserve">Neuroarchiver is able to analyse continuous EEG data by processing intervals in of a specified length. The processor calculates measures of interest </w:t>
+      <w:proofErr w:type="spellStart"/>
+      <w:r>
+        <w:t>Neuroarchiver</w:t>
+      </w:r>
+      <w:proofErr w:type="spellEnd"/>
+      <w:r>
+        <w:t xml:space="preserve"> is able to analyse continuous EEG data by processing intervals in of a specified length. The processor calculates measures of interest </w:t>
       </w:r>
       <w:r>
         <w:t xml:space="preserve">(“metrics”) </w:t>
@@ -539,6 +761,7 @@
         <w:ind w:left="1418" w:hanging="11"/>
       </w:pPr>
       <w:r>
+        <w:lastRenderedPageBreak/>
         <w:t>Bursts</w:t>
       </w:r>
     </w:p>
@@ -578,7 +801,6 @@
         <w:ind w:left="1418" w:hanging="11"/>
       </w:pPr>
       <w:r>
-        <w:lastRenderedPageBreak/>
         <w:t>Gamma1 power (20-80Hz)</w:t>
       </w:r>
     </w:p>
@@ -629,8 +851,13 @@
           <w:numId w:val="1"/>
         </w:numPr>
       </w:pPr>
-      <w:r>
-        <w:t>config.tcl: The file specifies</w:t>
+      <w:proofErr w:type="spellStart"/>
+      <w:r>
+        <w:t>config.tcl</w:t>
+      </w:r>
+      <w:proofErr w:type="spellEnd"/>
+      <w:r>
+        <w:t>: The file specifies</w:t>
       </w:r>
     </w:p>
     <w:p>
@@ -665,7 +892,15 @@
         <w:ind w:left="2127" w:hanging="709"/>
       </w:pPr>
       <w:r>
-        <w:t>The play_interval length (8s used for SCPP4V2)</w:t>
+        <w:t xml:space="preserve">The </w:t>
+      </w:r>
+      <w:proofErr w:type="spellStart"/>
+      <w:r>
+        <w:t>play_interval</w:t>
+      </w:r>
+      <w:proofErr w:type="spellEnd"/>
+      <w:r>
+        <w:t xml:space="preserve"> length (8s used for SCPP4V2)</w:t>
       </w:r>
     </w:p>
     <w:p>
@@ -678,7 +913,15 @@
         <w:ind w:left="2127" w:hanging="709"/>
       </w:pPr>
       <w:r>
-        <w:t>The glitch_threshold (200 used)</w:t>
+        <w:t xml:space="preserve">The </w:t>
+      </w:r>
+      <w:proofErr w:type="spellStart"/>
+      <w:r>
+        <w:t>glitch_threshold</w:t>
+      </w:r>
+      <w:proofErr w:type="spellEnd"/>
+      <w:r>
+        <w:t xml:space="preserve"> (200 used)</w:t>
       </w:r>
     </w:p>
     <w:p>
@@ -787,13 +1030,26 @@
         <w:ind w:left="1134"/>
       </w:pPr>
       <w:r>
-        <w:t>From terminal (or mobaXterm</w:t>
-      </w:r>
+        <w:t xml:space="preserve">From terminal (or </w:t>
+      </w:r>
+      <w:proofErr w:type="spellStart"/>
+      <w:r>
+        <w:t>mobaXterm</w:t>
+      </w:r>
+      <w:proofErr w:type="spellEnd"/>
       <w:r>
         <w:t xml:space="preserve"> on windows</w:t>
       </w:r>
       <w:r>
-        <w:t xml:space="preserve">): ssh </w:t>
+        <w:t xml:space="preserve">): </w:t>
+      </w:r>
+      <w:proofErr w:type="spellStart"/>
+      <w:r>
+        <w:t>ssh</w:t>
+      </w:r>
+      <w:proofErr w:type="spellEnd"/>
+      <w:r>
+        <w:t xml:space="preserve"> </w:t>
       </w:r>
       <w:hyperlink r:id="rId6" w:history="1">
         <w:r>
@@ -826,7 +1082,15 @@
         <w:ind w:left="1134"/>
       </w:pPr>
       <w:r>
-        <w:t>Login to the staging environment which is used to copy files between Eddie and external locations: “qstaging –q login” (</w:t>
+        <w:t>Login to the staging environment which is used to copy files between Eddie and external locations: “</w:t>
+      </w:r>
+      <w:proofErr w:type="spellStart"/>
+      <w:r>
+        <w:t>qstaging</w:t>
+      </w:r>
+      <w:proofErr w:type="spellEnd"/>
+      <w:r>
+        <w:t xml:space="preserve"> –q login” (</w:t>
       </w:r>
       <w:hyperlink r:id="rId7" w:history="1">
         <w:r>
@@ -871,13 +1135,77 @@
         <w:t xml:space="preserve"> </w:t>
       </w:r>
       <w:r>
-        <w:t>on datastore (eg. “</w:t>
+        <w:t xml:space="preserve">on </w:t>
+      </w:r>
+      <w:proofErr w:type="spellStart"/>
+      <w:r>
+        <w:t>datastore</w:t>
+      </w:r>
+      <w:proofErr w:type="spellEnd"/>
+      <w:r>
+        <w:t xml:space="preserve"> (</w:t>
+      </w:r>
+      <w:proofErr w:type="spellStart"/>
+      <w:r>
+        <w:t>eg</w:t>
+      </w:r>
+      <w:proofErr w:type="spellEnd"/>
+      <w:r>
+        <w:t>. “</w:t>
       </w:r>
       <w:r>
         <w:t xml:space="preserve">cd </w:t>
       </w:r>
       <w:r>
-        <w:t>/exports/cmvm/datastore/sbms/groups/Oren/Users/IrisOren/Neuroarchiver/J20) and copy to destination using the command: “rsync –rlva * DESTINATIONDIRECTORY” (e.g /exports/cmvm/eddie/sbms/groups/Oren/Data/J20/)</w:t>
+        <w:t>/exports/cmvm/datastore/sbms/groups/Oren/Users/IrisOren/Neuroarchiver/J20) and copy to destination using the command: “</w:t>
+      </w:r>
+      <w:proofErr w:type="spellStart"/>
+      <w:r>
+        <w:t>rsync</w:t>
+      </w:r>
+      <w:proofErr w:type="spellEnd"/>
+      <w:r>
+        <w:t xml:space="preserve"> –</w:t>
+      </w:r>
+      <w:proofErr w:type="spellStart"/>
+      <w:r>
+        <w:t>rlva</w:t>
+      </w:r>
+      <w:proofErr w:type="spellEnd"/>
+      <w:r>
+        <w:t xml:space="preserve"> * DESTINATIONDIRECTORY” (</w:t>
+      </w:r>
+      <w:proofErr w:type="spellStart"/>
+      <w:r>
+        <w:t>e.g</w:t>
+      </w:r>
+      <w:proofErr w:type="spellEnd"/>
+      <w:r>
+        <w:t xml:space="preserve"> /exports/</w:t>
+      </w:r>
+      <w:proofErr w:type="spellStart"/>
+      <w:r>
+        <w:t>cmvm</w:t>
+      </w:r>
+      <w:proofErr w:type="spellEnd"/>
+      <w:r>
+        <w:t>/</w:t>
+      </w:r>
+      <w:proofErr w:type="spellStart"/>
+      <w:r>
+        <w:t>eddie</w:t>
+      </w:r>
+      <w:proofErr w:type="spellEnd"/>
+      <w:r>
+        <w:t>/</w:t>
+      </w:r>
+      <w:proofErr w:type="spellStart"/>
+      <w:r>
+        <w:t>sbms</w:t>
+      </w:r>
+      <w:proofErr w:type="spellEnd"/>
+      <w:r>
+        <w:t>/groups/Oren/Data/J20/)</w:t>
       </w:r>
     </w:p>
     <w:p>
@@ -947,12 +1275,20 @@
         <w:rPr>
           <w:i/>
         </w:rPr>
-        <w:t>. This is the Eddie job file. I save it in the parent directory on Eddie and edit it for each animalSubfolder</w:t>
-      </w:r>
+        <w:t xml:space="preserve">. This is the Eddie job file. I save it in the parent directory on Eddie and edit it for each </w:t>
+      </w:r>
+      <w:proofErr w:type="spellStart"/>
       <w:r>
         <w:rPr>
           <w:i/>
         </w:rPr>
+        <w:t>animalSubfolder</w:t>
+      </w:r>
+      <w:proofErr w:type="spellEnd"/>
+      <w:r>
+        <w:rPr>
+          <w:i/>
+        </w:rPr>
         <w:t>, but you can create a different job file for each processing batch</w:t>
       </w:r>
     </w:p>
@@ -966,7 +1302,15 @@
         <w:ind w:hanging="11"/>
       </w:pPr>
       <w:r>
-        <w:t>For each animal data folder, determine the number of ndf files to be processed using: “</w:t>
+        <w:t xml:space="preserve">For each animal data folder, determine the number of </w:t>
+      </w:r>
+      <w:proofErr w:type="spellStart"/>
+      <w:r>
+        <w:t>ndf</w:t>
+      </w:r>
+      <w:proofErr w:type="spellEnd"/>
+      <w:r>
+        <w:t xml:space="preserve"> files to be processed using: “</w:t>
       </w:r>
       <w:r>
         <w:t xml:space="preserve">ls -1 </w:t>
@@ -978,7 +1322,23 @@
         <w:t>DESTINATIONDIRECTORY/ANIMALSUBFOLDER</w:t>
       </w:r>
       <w:r>
-        <w:t xml:space="preserve">/*.ndf | wc </w:t>
+        <w:t>/*.</w:t>
+      </w:r>
+      <w:proofErr w:type="spellStart"/>
+      <w:r>
+        <w:t>ndf</w:t>
+      </w:r>
+      <w:proofErr w:type="spellEnd"/>
+      <w:r>
+        <w:t xml:space="preserve"> | </w:t>
+      </w:r>
+      <w:proofErr w:type="spellStart"/>
+      <w:r>
+        <w:t>wc</w:t>
+      </w:r>
+      <w:proofErr w:type="spellEnd"/>
+      <w:r>
+        <w:t xml:space="preserve"> </w:t>
       </w:r>
       <w:r>
         <w:t>–</w:t>
@@ -1000,7 +1360,15 @@
         <w:ind w:hanging="11"/>
       </w:pPr>
       <w:r>
-        <w:t>Open the job.sh using “nano job.sh”</w:t>
+        <w:t>Open the job.sh using “</w:t>
+      </w:r>
+      <w:proofErr w:type="spellStart"/>
+      <w:r>
+        <w:t>nano</w:t>
+      </w:r>
+      <w:proofErr w:type="spellEnd"/>
+      <w:r>
+        <w:t xml:space="preserve"> job.sh”</w:t>
       </w:r>
     </w:p>
     <w:p>
@@ -1013,7 +1381,15 @@
         <w:ind w:hanging="11"/>
       </w:pPr>
       <w:r>
-        <w:t>Edit line 12 to specify the number of ndf files to process</w:t>
+        <w:t xml:space="preserve">Edit line 12 to specify the number of </w:t>
+      </w:r>
+      <w:proofErr w:type="spellStart"/>
+      <w:r>
+        <w:t>ndf</w:t>
+      </w:r>
+      <w:proofErr w:type="spellEnd"/>
+      <w:r>
+        <w:t xml:space="preserve"> files to process</w:t>
       </w:r>
     </w:p>
     <w:p>
@@ -1109,7 +1485,15 @@
         <w:ind w:hanging="11"/>
       </w:pPr>
       <w:r>
-        <w:t>Press CtrlX to exit and save (Y)</w:t>
+        <w:t xml:space="preserve">Press </w:t>
+      </w:r>
+      <w:proofErr w:type="spellStart"/>
+      <w:r>
+        <w:t>CtrlX</w:t>
+      </w:r>
+      <w:proofErr w:type="spellEnd"/>
+      <w:r>
+        <w:t xml:space="preserve"> to exit and save (Y)</w:t>
       </w:r>
     </w:p>
     <w:p>
@@ -1145,7 +1529,15 @@
         <w:ind w:left="1418" w:hanging="698"/>
       </w:pPr>
       <w:r>
-        <w:t>From the command line submit the job by typing “qsub job.sh”</w:t>
+        <w:t>From the command line submit the job by typing “</w:t>
+      </w:r>
+      <w:proofErr w:type="spellStart"/>
+      <w:r>
+        <w:t>qsub</w:t>
+      </w:r>
+      <w:proofErr w:type="spellEnd"/>
+      <w:r>
+        <w:t xml:space="preserve"> job.sh”</w:t>
       </w:r>
     </w:p>
     <w:p>
@@ -1158,7 +1550,15 @@
         <w:ind w:left="1418" w:hanging="698"/>
       </w:pPr>
       <w:r>
-        <w:t>To monitor the progress of the job type “qstat –g d”</w:t>
+        <w:t>To monitor the progress of the job type “</w:t>
+      </w:r>
+      <w:proofErr w:type="spellStart"/>
+      <w:r>
+        <w:t>qstat</w:t>
+      </w:r>
+      <w:proofErr w:type="spellEnd"/>
+      <w:r>
+        <w:t xml:space="preserve"> –g d”</w:t>
       </w:r>
     </w:p>
     <w:p>
@@ -1171,8 +1571,41 @@
         <w:ind w:left="1418" w:hanging="698"/>
       </w:pPr>
       <w:r>
-        <w:t>When the job has finished running, it will have created subfolders in the OUTPUTDESTINATIONDIRECTORY/ANIMALSUBFOLDER for each of the ndf files. Each subfolder contains the metric output file, and a copy of the processor and config file. These can be deleted using “rm OUTPUTDESTINATIONDIRECTORY/ANIMALSUBFOLDER/M*/*.tcl</w:t>
-      </w:r>
+        <w:t xml:space="preserve">When the job has finished running, it will have created subfolders in the OUTPUTDESTINATIONDIRECTORY/ANIMALSUBFOLDER for each of the </w:t>
+      </w:r>
+      <w:proofErr w:type="spellStart"/>
+      <w:r>
+        <w:t>ndf</w:t>
+      </w:r>
+      <w:proofErr w:type="spellEnd"/>
+      <w:r>
+        <w:t xml:space="preserve"> files. Each subfolder contains the metric output file, and a copy of the processor and </w:t>
+      </w:r>
+      <w:proofErr w:type="spellStart"/>
+      <w:r>
+        <w:t>config</w:t>
+      </w:r>
+      <w:proofErr w:type="spellEnd"/>
+      <w:r>
+        <w:t xml:space="preserve"> file. </w:t>
+      </w:r>
+      <w:r>
+        <w:lastRenderedPageBreak/>
+        <w:t>These can be deleted using “</w:t>
+      </w:r>
+      <w:proofErr w:type="spellStart"/>
+      <w:r>
+        <w:t>rm</w:t>
+      </w:r>
+      <w:proofErr w:type="spellEnd"/>
+      <w:r>
+        <w:t xml:space="preserve"> OUTPUTDESTINATIONDIRECTORY/ANIMALSUBFOLDER/M*/*.</w:t>
+      </w:r>
+      <w:proofErr w:type="spellStart"/>
+      <w:r>
+        <w:t>tcl</w:t>
+      </w:r>
+      <w:proofErr w:type="spellEnd"/>
     </w:p>
     <w:p>
       <w:pPr>
@@ -1189,8 +1622,13 @@
       <w:r>
         <w:t>“</w:t>
       </w:r>
-      <w:r>
-        <w:t>rm jobname*</w:t>
+      <w:proofErr w:type="spellStart"/>
+      <w:r>
+        <w:t>rm</w:t>
+      </w:r>
+      <w:proofErr w:type="spellEnd"/>
+      <w:r>
+        <w:t xml:space="preserve"> jobname*</w:t>
       </w:r>
       <w:r>
         <w:t>”</w:t>
@@ -1217,9 +1655,16 @@
         <w:rPr>
           <w:i/>
         </w:rPr>
-        <w:lastRenderedPageBreak/>
-        <w:t>Copy files back to datastore</w:t>
-      </w:r>
+        <w:t xml:space="preserve">Copy files back to </w:t>
+      </w:r>
+      <w:proofErr w:type="spellStart"/>
+      <w:r>
+        <w:rPr>
+          <w:i/>
+        </w:rPr>
+        <w:t>datastore</w:t>
+      </w:r>
+      <w:proofErr w:type="spellEnd"/>
     </w:p>
     <w:p>
       <w:pPr>
@@ -1233,7 +1678,15 @@
         </w:rPr>
       </w:pPr>
       <w:r>
-        <w:t>Login to staging environment “qlogin –q staging”</w:t>
+        <w:t>Login to staging environment “</w:t>
+      </w:r>
+      <w:proofErr w:type="spellStart"/>
+      <w:r>
+        <w:t>qlogin</w:t>
+      </w:r>
+      <w:proofErr w:type="spellEnd"/>
+      <w:r>
+        <w:t xml:space="preserve"> –q staging”</w:t>
       </w:r>
     </w:p>
     <w:p>
@@ -1248,7 +1701,23 @@
         </w:rPr>
       </w:pPr>
       <w:r>
-        <w:t>“rsync –rlva SOURCEFILESONEDDIE DESTINATIONFOLDERONDATASTORE”</w:t>
+        <w:t>“</w:t>
+      </w:r>
+      <w:proofErr w:type="spellStart"/>
+      <w:r>
+        <w:t>rsync</w:t>
+      </w:r>
+      <w:proofErr w:type="spellEnd"/>
+      <w:r>
+        <w:t xml:space="preserve"> –</w:t>
+      </w:r>
+      <w:proofErr w:type="spellStart"/>
+      <w:r>
+        <w:t>rlva</w:t>
+      </w:r>
+      <w:proofErr w:type="spellEnd"/>
+      <w:r>
+        <w:t xml:space="preserve"> SOURCEFILESONEDDIE DESTINATIONFOLDERONDATASTORE”</w:t>
       </w:r>
     </w:p>
     <w:p>
@@ -1282,7 +1751,15 @@
     </w:p>
     <w:p>
       <w:r>
-        <w:t xml:space="preserve">If analysing interictal spikes, then the performance of the spike counter needs to be validated. </w:t>
+        <w:t xml:space="preserve">If analysing </w:t>
+      </w:r>
+      <w:proofErr w:type="spellStart"/>
+      <w:r>
+        <w:t>interictal</w:t>
+      </w:r>
+      <w:proofErr w:type="spellEnd"/>
+      <w:r>
+        <w:t xml:space="preserve"> spikes, then the performance of the spike counter needs to be validated. </w:t>
       </w:r>
       <w:r>
         <w:t>The spike counter might perform poorly in certain recordings due to noise</w:t>
@@ -1303,7 +1780,15 @@
         </w:numPr>
       </w:pPr>
       <w:r>
-        <w:t>Open neuroarchiver -&gt; Tool -&gt; Toolmaker</w:t>
+        <w:t xml:space="preserve">Open </w:t>
+      </w:r>
+      <w:proofErr w:type="spellStart"/>
+      <w:r>
+        <w:t>neuroarchiver</w:t>
+      </w:r>
+      <w:proofErr w:type="spellEnd"/>
+      <w:r>
+        <w:t xml:space="preserve"> -&gt; Tool -&gt; Toolmaker</w:t>
       </w:r>
     </w:p>
     <w:p>
@@ -1333,7 +1818,31 @@
         </w:numPr>
       </w:pPr>
       <w:r>
-        <w:t>In neuroarchiver PickDir of ndf data directory</w:t>
+        <w:t xml:space="preserve">In </w:t>
+      </w:r>
+      <w:proofErr w:type="spellStart"/>
+      <w:r>
+        <w:t>neuroarchiver</w:t>
+      </w:r>
+      <w:proofErr w:type="spellEnd"/>
+      <w:r>
+        <w:t xml:space="preserve"> </w:t>
+      </w:r>
+      <w:proofErr w:type="spellStart"/>
+      <w:r>
+        <w:t>PickDir</w:t>
+      </w:r>
+      <w:proofErr w:type="spellEnd"/>
+      <w:r>
+        <w:t xml:space="preserve"> of </w:t>
+      </w:r>
+      <w:proofErr w:type="spellStart"/>
+      <w:r>
+        <w:t>ndf</w:t>
+      </w:r>
+      <w:proofErr w:type="spellEnd"/>
+      <w:r>
+        <w:t xml:space="preserve"> data directory</w:t>
       </w:r>
     </w:p>
     <w:p>
@@ -1375,10 +1884,34 @@
         <w:t>spreadsheet</w:t>
       </w:r>
       <w:r>
-        <w:t xml:space="preserve"> NeuroarchiverAnalysisR/Data/RecordingInfo.csv</w:t>
-      </w:r>
-      <w:r>
-        <w:t xml:space="preserve"> with columns: AnimalID, Genotype, Channel, FalsePositive (</w:t>
+        <w:t xml:space="preserve"> </w:t>
+      </w:r>
+      <w:proofErr w:type="spellStart"/>
+      <w:r>
+        <w:t>NeuroarchiverAnalysisR</w:t>
+      </w:r>
+      <w:proofErr w:type="spellEnd"/>
+      <w:r>
+        <w:t>/Data/RecordingInfo.csv</w:t>
+      </w:r>
+      <w:r>
+        <w:t xml:space="preserve"> with columns: </w:t>
+      </w:r>
+      <w:proofErr w:type="spellStart"/>
+      <w:r>
+        <w:t>AnimalID</w:t>
+      </w:r>
+      <w:proofErr w:type="spellEnd"/>
+      <w:r>
+        <w:t xml:space="preserve">, Genotype, Channel, </w:t>
+      </w:r>
+      <w:proofErr w:type="spellStart"/>
+      <w:r>
+        <w:t>FalsePositive</w:t>
+      </w:r>
+      <w:proofErr w:type="spellEnd"/>
+      <w:r>
+        <w:t xml:space="preserve"> (</w:t>
       </w:r>
       <w:r>
         <w:t>Set to 0 if no information</w:t>
@@ -1414,16 +1947,32 @@
         <w:pStyle w:val="ListParagraph"/>
       </w:pPr>
       <w:r>
-        <w:t>If example traces are to be plotted, use the Export</w:t>
+        <w:t xml:space="preserve">If example traces are to be plotted, use the </w:t>
+      </w:r>
+      <w:proofErr w:type="spellStart"/>
+      <w:r>
+        <w:t>Export</w:t>
       </w:r>
       <w:r>
         <w:t>_Signal</w:t>
       </w:r>
       <w:r>
-        <w:t xml:space="preserve">.tcl </w:t>
-      </w:r>
-      <w:r>
-        <w:t xml:space="preserve">as the neuroarchiver processor </w:t>
+        <w:t>.tcl</w:t>
+      </w:r>
+      <w:proofErr w:type="spellEnd"/>
+      <w:r>
+        <w:t xml:space="preserve"> </w:t>
+      </w:r>
+      <w:r>
+        <w:t xml:space="preserve">as the </w:t>
+      </w:r>
+      <w:proofErr w:type="spellStart"/>
+      <w:r>
+        <w:t>neuroarchiver</w:t>
+      </w:r>
+      <w:proofErr w:type="spellEnd"/>
+      <w:r>
+        <w:t xml:space="preserve"> processor </w:t>
       </w:r>
       <w:r>
         <w:t>to export .txt files of each interval</w:t>
@@ -1434,7 +1983,11 @@
         <w:pStyle w:val="ListParagraph"/>
       </w:pPr>
       <w:r>
-        <w:t>If power spectra are to be plotted, use Spectrum</w:t>
+        <w:t xml:space="preserve">If power spectra are to be plotted, use </w:t>
+      </w:r>
+      <w:proofErr w:type="spellStart"/>
+      <w:r>
+        <w:t>Spectrum</w:t>
       </w:r>
       <w:r>
         <w:t>_Export</w:t>
@@ -1442,8 +1995,17 @@
       <w:r>
         <w:t>.tcl</w:t>
       </w:r>
-      <w:r>
-        <w:t xml:space="preserve"> as the neuroarchiver processer</w:t>
+      <w:proofErr w:type="spellEnd"/>
+      <w:r>
+        <w:t xml:space="preserve"> as the </w:t>
+      </w:r>
+      <w:proofErr w:type="spellStart"/>
+      <w:r>
+        <w:t>neuroarchiver</w:t>
+      </w:r>
+      <w:proofErr w:type="spellEnd"/>
+      <w:r>
+        <w:t xml:space="preserve"> processer</w:t>
       </w:r>
       <w:r>
         <w:t xml:space="preserve"> which</w:t>
@@ -1452,7 +2014,17 @@
         <w:t xml:space="preserve"> exports</w:t>
       </w:r>
       <w:r>
-        <w:t xml:space="preserve"> fourier transform for each interval</w:t>
+        <w:t xml:space="preserve"> </w:t>
+      </w:r>
+      <w:proofErr w:type="spellStart"/>
+      <w:proofErr w:type="gramStart"/>
+      <w:r>
+        <w:t>fourier</w:t>
+      </w:r>
+      <w:proofErr w:type="spellEnd"/>
+      <w:proofErr w:type="gramEnd"/>
+      <w:r>
+        <w:t xml:space="preserve"> transform for each interval</w:t>
       </w:r>
       <w:r>
         <w:t>. Run this on the same intervals as exported</w:t>
@@ -1504,7 +2076,15 @@
         </w:numPr>
       </w:pPr>
       <w:r>
-        <w:t xml:space="preserve">Files contain variables "Date", "Time", "S_W", e.g. 19/08/2017,12:15:31,S. </w:t>
+        <w:t>Files contain variables "Date", "Time", "S_W", e.g. 19/08/2017</w:t>
+      </w:r>
+      <w:proofErr w:type="gramStart"/>
+      <w:r>
+        <w:t>,12:15:31,S</w:t>
+      </w:r>
+      <w:proofErr w:type="gramEnd"/>
+      <w:r>
+        <w:t xml:space="preserve">. </w:t>
       </w:r>
     </w:p>
     <w:p>
@@ -1550,8 +2130,21 @@
         </w:rPr>
       </w:pPr>
       <w:r>
-        <w:t>Save files in NeuroarchiverAnalysisR/Data/VideoScoring</w:t>
-      </w:r>
+        <w:t xml:space="preserve">Save files in </w:t>
+      </w:r>
+      <w:proofErr w:type="spellStart"/>
+      <w:r>
+        <w:t>NeuroarchiverAnalysisR</w:t>
+      </w:r>
+      <w:proofErr w:type="spellEnd"/>
+      <w:r>
+        <w:t>/Data/</w:t>
+      </w:r>
+      <w:proofErr w:type="spellStart"/>
+      <w:r>
+        <w:t>VideoScoring</w:t>
+      </w:r>
+      <w:proofErr w:type="spellEnd"/>
     </w:p>
     <w:p>
       <w:pPr>
@@ -1605,8 +2198,14 @@
         <w:pStyle w:val="ListParagraph"/>
       </w:pPr>
       <w:r>
-        <w:t>In RStudio</w:t>
-      </w:r>
+        <w:lastRenderedPageBreak/>
+        <w:t xml:space="preserve">In </w:t>
+      </w:r>
+      <w:proofErr w:type="spellStart"/>
+      <w:r>
+        <w:t>RStudio</w:t>
+      </w:r>
+      <w:proofErr w:type="spellEnd"/>
       <w:r>
         <w:t xml:space="preserve">, select: </w:t>
       </w:r>
@@ -1620,8 +2219,21 @@
         <w:t>,</w:t>
       </w:r>
       <w:r>
-        <w:t xml:space="preserve"> and select NeuroarchiverAnalysis/NeuroarchiverAnalysisR</w:t>
-      </w:r>
+        <w:t xml:space="preserve"> and select </w:t>
+      </w:r>
+      <w:proofErr w:type="spellStart"/>
+      <w:r>
+        <w:t>NeuroarchiverAnalysis</w:t>
+      </w:r>
+      <w:proofErr w:type="spellEnd"/>
+      <w:r>
+        <w:t>/</w:t>
+      </w:r>
+      <w:proofErr w:type="spellStart"/>
+      <w:r>
+        <w:t>NeuroarchiverAnalysisR</w:t>
+      </w:r>
+      <w:proofErr w:type="spellEnd"/>
     </w:p>
     <w:p>
       <w:pPr>
@@ -1643,8 +2255,29 @@
           <w:u w:val="single"/>
         </w:rPr>
       </w:pPr>
-      <w:r>
-        <w:t>NeuroArchiverAnalysis.rmd is a RMarkdown file. It calls several function contained in the R subfolder.</w:t>
+      <w:proofErr w:type="spellStart"/>
+      <w:r>
+        <w:t>NeuroArchiverAnalysis.rmd</w:t>
+      </w:r>
+      <w:proofErr w:type="spellEnd"/>
+      <w:r>
+        <w:t xml:space="preserve"> is </w:t>
+      </w:r>
+      <w:proofErr w:type="gramStart"/>
+      <w:r>
+        <w:t>a</w:t>
+      </w:r>
+      <w:proofErr w:type="gramEnd"/>
+      <w:r>
+        <w:t xml:space="preserve"> </w:t>
+      </w:r>
+      <w:proofErr w:type="spellStart"/>
+      <w:r>
+        <w:t>RMarkdown</w:t>
+      </w:r>
+      <w:proofErr w:type="spellEnd"/>
+      <w:r>
+        <w:t xml:space="preserve"> file. It calls several function contained in the R subfolder.</w:t>
       </w:r>
     </w:p>
     <w:p>
@@ -1660,7 +2293,6 @@
         </w:rPr>
       </w:pPr>
       <w:r>
-        <w:lastRenderedPageBreak/>
         <w:t>The required</w:t>
       </w:r>
       <w:r>
@@ -1688,9 +2320,19 @@
       <w:r>
         <w:t xml:space="preserve">: This should contain variables: </w:t>
       </w:r>
-      <w:r>
-        <w:t>AnimalID, Genotype, Channel, FalsePositive</w:t>
-      </w:r>
+      <w:proofErr w:type="spellStart"/>
+      <w:r>
+        <w:t>AnimalID</w:t>
+      </w:r>
+      <w:proofErr w:type="spellEnd"/>
+      <w:r>
+        <w:t xml:space="preserve">, Genotype, Channel, </w:t>
+      </w:r>
+      <w:proofErr w:type="spellStart"/>
+      <w:r>
+        <w:t>FalsePositive</w:t>
+      </w:r>
+      <w:proofErr w:type="spellEnd"/>
     </w:p>
     <w:p>
       <w:pPr>
@@ -1704,14 +2346,17 @@
           <w:u w:val="single"/>
         </w:rPr>
       </w:pPr>
-      <w:r>
-        <w:t>VideoScoring files</w:t>
+      <w:proofErr w:type="spellStart"/>
+      <w:r>
+        <w:t>VideoScoring</w:t>
+      </w:r>
+      <w:proofErr w:type="spellEnd"/>
+      <w:r>
+        <w:t xml:space="preserve"> files</w:t>
       </w:r>
       <w:r>
         <w:t xml:space="preserve"> (see above)</w:t>
       </w:r>
-      <w:bookmarkStart w:id="0" w:name="_GoBack"/>
-      <w:bookmarkEnd w:id="0"/>
     </w:p>
     <w:p>
       <w:pPr>
@@ -1742,7 +2387,23 @@
         </w:rPr>
       </w:pPr>
       <w:r>
-        <w:t>Output data is written to the Output folder. Running (aka. “knitting”) the RMarkdown file creates an HTML document of results “NeuroArchiverAnalysis.html”.</w:t>
+        <w:t>Output data is written to the Output folder. Running (aka. “</w:t>
+      </w:r>
+      <w:proofErr w:type="gramStart"/>
+      <w:r>
+        <w:t>knitting</w:t>
+      </w:r>
+      <w:proofErr w:type="gramEnd"/>
+      <w:r>
+        <w:t xml:space="preserve">”) the </w:t>
+      </w:r>
+      <w:proofErr w:type="spellStart"/>
+      <w:r>
+        <w:t>RMarkdown</w:t>
+      </w:r>
+      <w:proofErr w:type="spellEnd"/>
+      <w:r>
+        <w:t xml:space="preserve"> file creates an HTML document of results “NeuroArchiverAnalysis.html”.</w:t>
       </w:r>
     </w:p>
     <w:p>
@@ -1758,11 +2419,32 @@
         </w:rPr>
       </w:pPr>
       <w:r>
-        <w:t xml:space="preserve">Before knitting the rmd file, </w:t>
-      </w:r>
-      <w:r>
-        <w:t>set variables in VariableInitialisationChunk and SetThresholdChunk</w:t>
-      </w:r>
+        <w:t xml:space="preserve">Before knitting the </w:t>
+      </w:r>
+      <w:proofErr w:type="spellStart"/>
+      <w:r>
+        <w:t>rmd</w:t>
+      </w:r>
+      <w:proofErr w:type="spellEnd"/>
+      <w:r>
+        <w:t xml:space="preserve"> file, </w:t>
+      </w:r>
+      <w:r>
+        <w:t xml:space="preserve">set variables in </w:t>
+      </w:r>
+      <w:proofErr w:type="spellStart"/>
+      <w:r>
+        <w:t>VariableInitialisationChunk</w:t>
+      </w:r>
+      <w:proofErr w:type="spellEnd"/>
+      <w:r>
+        <w:t xml:space="preserve"> and </w:t>
+      </w:r>
+      <w:proofErr w:type="spellStart"/>
+      <w:r>
+        <w:t>SetThresholdChunk</w:t>
+      </w:r>
+      <w:proofErr w:type="spellEnd"/>
     </w:p>
     <w:p>
       <w:pPr>

</xml_diff>

<commit_message>
Add chmod instruction Correct path instruction in  job.sh
</commit_message>
<xml_diff>
--- a/NeuroarchiverAnalysisInstructions.docx
+++ b/NeuroarchiverAnalysisInstructions.docx
@@ -13,57 +13,19 @@
         <w:rPr>
           <w:b/>
         </w:rPr>
-        <w:t xml:space="preserve">Analysis of </w:t>
-      </w:r>
-      <w:proofErr w:type="spellStart"/>
-      <w:r>
-        <w:rPr>
-          <w:b/>
-        </w:rPr>
-        <w:t>neuroarchiver</w:t>
-      </w:r>
-      <w:proofErr w:type="spellEnd"/>
-      <w:r>
-        <w:rPr>
-          <w:b/>
-        </w:rPr>
-        <w:t xml:space="preserve"> data</w:t>
-      </w:r>
-      <w:r>
-        <w:rPr>
-          <w:b/>
-        </w:rPr>
-        <w:t xml:space="preserve"> for spectral features and </w:t>
-      </w:r>
-      <w:proofErr w:type="spellStart"/>
-      <w:r>
-        <w:rPr>
-          <w:b/>
-        </w:rPr>
-        <w:t>interictal</w:t>
-      </w:r>
-      <w:proofErr w:type="spellEnd"/>
-      <w:r>
-        <w:rPr>
-          <w:b/>
-        </w:rPr>
-        <w:t xml:space="preserve"> events</w:t>
-      </w:r>
-    </w:p>
-    <w:p>
-      <w:r>
-        <w:t xml:space="preserve">Instructions for running the analysis of </w:t>
-      </w:r>
-      <w:proofErr w:type="spellStart"/>
-      <w:r>
-        <w:t>neuroarchiver</w:t>
-      </w:r>
-      <w:proofErr w:type="spellEnd"/>
-      <w:r>
-        <w:t xml:space="preserve"> data using the University of Edinburgh computer cluster, for processing spectral features and spikes in EEG data.</w:t>
-      </w:r>
-      <w:bookmarkStart w:id="0" w:name="_GoBack"/>
-      <w:bookmarkEnd w:id="0"/>
+        <w:t>Analysis of neuroarchiver data</w:t>
+      </w:r>
+      <w:r>
+        <w:rPr>
+          <w:b/>
+        </w:rPr>
+        <w:t xml:space="preserve"> for spectral features and interictal events</w:t>
+      </w:r>
+    </w:p>
+    <w:p>
+      <w:r>
+        <w:t>Instructions for running the analysis of neuroarchiver data using the University of Edinburgh computer cluster, for processing spectral features and spikes in EEG data.</w:t>
+      </w:r>
     </w:p>
     <w:p>
       <w:pPr>
@@ -90,15 +52,7 @@
         <w:t>:</w:t>
       </w:r>
       <w:r>
-        <w:t xml:space="preserve"> To simplify later analysis, it is recommended that data is acquired with clocks on BST. </w:t>
-      </w:r>
-      <w:proofErr w:type="gramStart"/>
-      <w:r>
-        <w:t>i.e</w:t>
-      </w:r>
-      <w:proofErr w:type="gramEnd"/>
-      <w:r>
-        <w:t>. avoid recording across days when clocks change</w:t>
+        <w:t xml:space="preserve"> To simplify later analysis, it is recommended that data is acquired with clocks on BST. i.e. avoid recording across days when clocks change</w:t>
       </w:r>
     </w:p>
     <w:p>
@@ -147,15 +101,7 @@
         </w:numPr>
       </w:pPr>
       <w:r>
-        <w:t xml:space="preserve">At the command line, navigate to a folder to be used for analysis and clone the </w:t>
-      </w:r>
-      <w:proofErr w:type="spellStart"/>
-      <w:r>
-        <w:t>github</w:t>
-      </w:r>
-      <w:proofErr w:type="spellEnd"/>
-      <w:r>
-        <w:t xml:space="preserve"> repository by typing:</w:t>
+        <w:t>At the command line, navigate to a folder to be used for analysis and clone the github repository by typing:</w:t>
       </w:r>
     </w:p>
     <w:p>
@@ -166,15 +112,7 @@
         </w:rPr>
       </w:pPr>
       <w:r>
-        <w:t>“</w:t>
-      </w:r>
-      <w:proofErr w:type="gramStart"/>
-      <w:r>
-        <w:t>git</w:t>
-      </w:r>
-      <w:proofErr w:type="gramEnd"/>
-      <w:r>
-        <w:t xml:space="preserve"> clone </w:t>
+        <w:t xml:space="preserve">“git clone </w:t>
       </w:r>
       <w:hyperlink r:id="rId5" w:history="1">
         <w:r>
@@ -211,13 +149,8 @@
           <w:numId w:val="12"/>
         </w:numPr>
       </w:pPr>
-      <w:proofErr w:type="spellStart"/>
-      <w:r>
-        <w:t>DataProcessing</w:t>
-      </w:r>
-      <w:proofErr w:type="spellEnd"/>
-      <w:r>
-        <w:t xml:space="preserve"> folder with files needed for the Data processing steps</w:t>
+      <w:r>
+        <w:t>DataProcessing folder with files needed for the Data processing steps</w:t>
       </w:r>
     </w:p>
     <w:p>
@@ -228,13 +161,8 @@
           <w:numId w:val="12"/>
         </w:numPr>
       </w:pPr>
-      <w:proofErr w:type="spellStart"/>
-      <w:r>
-        <w:t>NeuroarchiverAnalysisR</w:t>
-      </w:r>
-      <w:proofErr w:type="spellEnd"/>
-      <w:r>
-        <w:t xml:space="preserve"> with files and folders for post-processing in R</w:t>
+      <w:r>
+        <w:t>NeuroarchiverAnalysisR with files and folders for post-processing in R</w:t>
       </w:r>
     </w:p>
     <w:p>
@@ -296,37 +224,16 @@
         <w:t xml:space="preserve"> </w:t>
       </w:r>
       <w:r>
-        <w:t xml:space="preserve">The processing of </w:t>
-      </w:r>
-      <w:proofErr w:type="spellStart"/>
-      <w:r>
-        <w:t>neuroarchiver</w:t>
-      </w:r>
-      <w:proofErr w:type="spellEnd"/>
-      <w:r>
-        <w:t xml:space="preserve"> data is performed on the Eddie cluster. </w:t>
+        <w:t xml:space="preserve">The processing of neuroarchiver data is performed on the Eddie cluster. </w:t>
       </w:r>
       <w:r>
         <w:t>The processing requires a</w:t>
       </w:r>
       <w:r>
-        <w:t xml:space="preserve"> version of </w:t>
-      </w:r>
-      <w:proofErr w:type="spellStart"/>
-      <w:r>
-        <w:t>neuroarchiver</w:t>
-      </w:r>
-      <w:proofErr w:type="spellEnd"/>
-      <w:r>
-        <w:t>/</w:t>
-      </w:r>
-      <w:proofErr w:type="spellStart"/>
-      <w:r>
-        <w:t>lwdaq</w:t>
-      </w:r>
-      <w:proofErr w:type="spellEnd"/>
-      <w:r>
-        <w:t xml:space="preserve"> </w:t>
+        <w:t xml:space="preserve"> version of neuroarchiver</w:t>
+      </w:r>
+      <w:r>
+        <w:t xml:space="preserve">/lwdaq </w:t>
       </w:r>
       <w:r>
         <w:t>enabled on Eddie.</w:t>
@@ -344,15 +251,7 @@
         <w:ind w:left="567"/>
       </w:pPr>
       <w:r>
-        <w:t xml:space="preserve"># Create a directory in your shared group area for </w:t>
-      </w:r>
-      <w:proofErr w:type="spellStart"/>
-      <w:r>
-        <w:t>lwdaq</w:t>
-      </w:r>
-      <w:proofErr w:type="spellEnd"/>
-      <w:r>
-        <w:t>:</w:t>
+        <w:t># Create a directory in your shared group area for lwdaq:</w:t>
       </w:r>
     </w:p>
     <w:p>
@@ -361,41 +260,7 @@
         <w:ind w:left="567"/>
       </w:pPr>
       <w:r>
-        <w:t xml:space="preserve">$ </w:t>
-      </w:r>
-      <w:proofErr w:type="spellStart"/>
-      <w:proofErr w:type="gramStart"/>
-      <w:r>
-        <w:t>mkdir</w:t>
-      </w:r>
-      <w:proofErr w:type="spellEnd"/>
-      <w:proofErr w:type="gramEnd"/>
-      <w:r>
-        <w:t xml:space="preserve"> /exports/</w:t>
-      </w:r>
-      <w:proofErr w:type="spellStart"/>
-      <w:r>
-        <w:t>cmvm</w:t>
-      </w:r>
-      <w:proofErr w:type="spellEnd"/>
-      <w:r>
-        <w:t>/</w:t>
-      </w:r>
-      <w:proofErr w:type="spellStart"/>
-      <w:r>
-        <w:t>eddie</w:t>
-      </w:r>
-      <w:proofErr w:type="spellEnd"/>
-      <w:r>
-        <w:t>/</w:t>
-      </w:r>
-      <w:proofErr w:type="spellStart"/>
-      <w:r>
-        <w:t>sbms</w:t>
-      </w:r>
-      <w:proofErr w:type="spellEnd"/>
-      <w:r>
-        <w:t>/</w:t>
+        <w:t>$ mkdir /exports/cmvm/eddie/sbms/</w:t>
       </w:r>
       <w:r>
         <w:t>groups/</w:t>
@@ -403,11 +268,9 @@
       <w:r>
         <w:t>Oren/</w:t>
       </w:r>
-      <w:proofErr w:type="spellStart"/>
       <w:r>
         <w:t>lwdaq</w:t>
       </w:r>
-      <w:proofErr w:type="spellEnd"/>
     </w:p>
     <w:p>
       <w:pPr>
@@ -415,48 +278,11 @@
         <w:ind w:left="567"/>
       </w:pPr>
       <w:r>
-        <w:t xml:space="preserve">$ </w:t>
-      </w:r>
-      <w:proofErr w:type="gramStart"/>
-      <w:r>
-        <w:t>cd</w:t>
-      </w:r>
-      <w:proofErr w:type="gramEnd"/>
-      <w:r>
-        <w:t xml:space="preserve"> </w:t>
-      </w:r>
-      <w:r>
-        <w:t>/exports/</w:t>
-      </w:r>
-      <w:proofErr w:type="spellStart"/>
-      <w:r>
-        <w:t>cmvm</w:t>
-      </w:r>
-      <w:proofErr w:type="spellEnd"/>
-      <w:r>
-        <w:t>/</w:t>
-      </w:r>
-      <w:proofErr w:type="spellStart"/>
-      <w:r>
-        <w:t>eddie</w:t>
-      </w:r>
-      <w:proofErr w:type="spellEnd"/>
-      <w:r>
-        <w:t>/</w:t>
-      </w:r>
-      <w:proofErr w:type="spellStart"/>
-      <w:r>
-        <w:t>sbms</w:t>
-      </w:r>
-      <w:proofErr w:type="spellEnd"/>
-      <w:r>
-        <w:t>/groups/Oren/</w:t>
-      </w:r>
-      <w:proofErr w:type="spellStart"/>
-      <w:r>
-        <w:t>lwdaq</w:t>
-      </w:r>
-      <w:proofErr w:type="spellEnd"/>
+        <w:t xml:space="preserve">$ cd </w:t>
+      </w:r>
+      <w:r>
+        <w:t>/exports/cmvm/eddie/sbms/groups/Oren/lwdaq</w:t>
+      </w:r>
     </w:p>
     <w:p>
       <w:pPr>
@@ -470,26 +296,10 @@
         <w:ind w:left="567"/>
       </w:pPr>
       <w:r>
-        <w:t xml:space="preserve"># Download the zip file using </w:t>
-      </w:r>
-      <w:proofErr w:type="spellStart"/>
-      <w:r>
-        <w:t>wget</w:t>
-      </w:r>
-      <w:proofErr w:type="spellEnd"/>
-      <w:r>
-        <w:t xml:space="preserve"> and unzip it</w:t>
-      </w:r>
-      <w:r>
-        <w:t xml:space="preserve"> (look what the latest version available is on the # </w:t>
-      </w:r>
-      <w:proofErr w:type="spellStart"/>
-      <w:r>
-        <w:t>neuroachiver</w:t>
-      </w:r>
-      <w:proofErr w:type="spellEnd"/>
-      <w:r>
-        <w:t xml:space="preserve"> website, here 8.5.22</w:t>
+        <w:t># Download the zip file using wget and unzip it</w:t>
+      </w:r>
+      <w:r>
+        <w:t xml:space="preserve"> (look what the latest version available is on the # neuroachiver website, here 8.5.22</w:t>
       </w:r>
       <w:r>
         <w:t>:</w:t>
@@ -503,15 +313,8 @@
       <w:r>
         <w:t xml:space="preserve">$ </w:t>
       </w:r>
-      <w:proofErr w:type="spellStart"/>
-      <w:proofErr w:type="gramStart"/>
-      <w:r>
-        <w:t>wget</w:t>
-      </w:r>
-      <w:proofErr w:type="spellEnd"/>
-      <w:proofErr w:type="gramEnd"/>
-      <w:r>
-        <w:t xml:space="preserve"> http://alignment.hep.brandeis.edu/Software/Download/LWDAQ_8.5.22.zip</w:t>
+      <w:r>
+        <w:t>wget http://alignment.hep.brandeis.edu/Software/Download/LWDAQ_8.5.22.zip</w:t>
       </w:r>
     </w:p>
     <w:p>
@@ -569,26 +372,12 @@
         <w:rPr>
           <w:i/>
         </w:rPr>
-        <w:t xml:space="preserve">On your </w:t>
-      </w:r>
-      <w:proofErr w:type="spellStart"/>
+        <w:t xml:space="preserve">On your datastore directory, </w:t>
+      </w:r>
       <w:r>
         <w:rPr>
           <w:i/>
         </w:rPr>
-        <w:t>datastore</w:t>
-      </w:r>
-      <w:proofErr w:type="spellEnd"/>
-      <w:r>
-        <w:rPr>
-          <w:i/>
-        </w:rPr>
-        <w:t xml:space="preserve"> directory, </w:t>
-      </w:r>
-      <w:r>
-        <w:rPr>
-          <w:i/>
-        </w:rPr>
         <w:t xml:space="preserve">prepare </w:t>
       </w:r>
     </w:p>
@@ -617,15 +406,7 @@
         <w:t xml:space="preserve"> all</w:t>
       </w:r>
       <w:r>
-        <w:t xml:space="preserve"> </w:t>
-      </w:r>
-      <w:proofErr w:type="spellStart"/>
-      <w:r>
-        <w:t>ndf</w:t>
-      </w:r>
-      <w:proofErr w:type="spellEnd"/>
-      <w:r>
-        <w:t xml:space="preserve"> data files for that animal</w:t>
+        <w:t xml:space="preserve"> ndf data files for that animal</w:t>
       </w:r>
       <w:r>
         <w:t xml:space="preserve"> </w:t>
@@ -666,14 +447,12 @@
       <w:r>
         <w:t xml:space="preserve">A copy of the </w:t>
       </w:r>
-      <w:proofErr w:type="spellStart"/>
       <w:r>
         <w:t>N</w:t>
       </w:r>
       <w:r>
         <w:t>euroarchiver</w:t>
       </w:r>
-      <w:proofErr w:type="spellEnd"/>
       <w:r>
         <w:t xml:space="preserve"> processor</w:t>
       </w:r>
@@ -683,13 +462,8 @@
         </w:rPr>
         <w:t xml:space="preserve">: </w:t>
       </w:r>
-      <w:proofErr w:type="spellStart"/>
-      <w:r>
-        <w:t>Neuroarchiver</w:t>
-      </w:r>
-      <w:proofErr w:type="spellEnd"/>
-      <w:r>
-        <w:t xml:space="preserve"> is able to analyse continuous EEG data by processing intervals in of a specified length. The processor calculates measures of interest </w:t>
+      <w:r>
+        <w:t xml:space="preserve">Neuroarchiver is able to analyse continuous EEG data by processing intervals in of a specified length. The processor calculates measures of interest </w:t>
       </w:r>
       <w:r>
         <w:t xml:space="preserve">(“metrics”) </w:t>
@@ -851,13 +625,8 @@
           <w:numId w:val="1"/>
         </w:numPr>
       </w:pPr>
-      <w:proofErr w:type="spellStart"/>
-      <w:r>
-        <w:t>config.tcl</w:t>
-      </w:r>
-      <w:proofErr w:type="spellEnd"/>
-      <w:r>
-        <w:t>: The file specifies</w:t>
+      <w:r>
+        <w:t>config.tcl: The file specifies</w:t>
       </w:r>
     </w:p>
     <w:p>
@@ -892,15 +661,7 @@
         <w:ind w:left="2127" w:hanging="709"/>
       </w:pPr>
       <w:r>
-        <w:t xml:space="preserve">The </w:t>
-      </w:r>
-      <w:proofErr w:type="spellStart"/>
-      <w:r>
-        <w:t>play_interval</w:t>
-      </w:r>
-      <w:proofErr w:type="spellEnd"/>
-      <w:r>
-        <w:t xml:space="preserve"> length (8s used for SCPP4V2)</w:t>
+        <w:t>The play_interval length (8s used for SCPP4V2)</w:t>
       </w:r>
     </w:p>
     <w:p>
@@ -913,15 +674,7 @@
         <w:ind w:left="2127" w:hanging="709"/>
       </w:pPr>
       <w:r>
-        <w:t xml:space="preserve">The </w:t>
-      </w:r>
-      <w:proofErr w:type="spellStart"/>
-      <w:r>
-        <w:t>glitch_threshold</w:t>
-      </w:r>
-      <w:proofErr w:type="spellEnd"/>
-      <w:r>
-        <w:t xml:space="preserve"> (200 used)</w:t>
+        <w:t>The glitch_threshold (200 used)</w:t>
       </w:r>
     </w:p>
     <w:p>
@@ -1030,26 +783,13 @@
         <w:ind w:left="1134"/>
       </w:pPr>
       <w:r>
-        <w:t xml:space="preserve">From terminal (or </w:t>
-      </w:r>
-      <w:proofErr w:type="spellStart"/>
-      <w:r>
-        <w:t>mobaXterm</w:t>
-      </w:r>
-      <w:proofErr w:type="spellEnd"/>
+        <w:t>From terminal (or mobaXterm</w:t>
+      </w:r>
       <w:r>
         <w:t xml:space="preserve"> on windows</w:t>
       </w:r>
       <w:r>
-        <w:t xml:space="preserve">): </w:t>
-      </w:r>
-      <w:proofErr w:type="spellStart"/>
-      <w:r>
-        <w:t>ssh</w:t>
-      </w:r>
-      <w:proofErr w:type="spellEnd"/>
-      <w:r>
-        <w:t xml:space="preserve"> </w:t>
+        <w:t xml:space="preserve">): ssh </w:t>
       </w:r>
       <w:hyperlink r:id="rId6" w:history="1">
         <w:r>
@@ -1082,15 +822,7 @@
         <w:ind w:left="1134"/>
       </w:pPr>
       <w:r>
-        <w:t>Login to the staging environment which is used to copy files between Eddie and external locations: “</w:t>
-      </w:r>
-      <w:proofErr w:type="spellStart"/>
-      <w:r>
-        <w:t>qstaging</w:t>
-      </w:r>
-      <w:proofErr w:type="spellEnd"/>
-      <w:r>
-        <w:t xml:space="preserve"> –q login” (</w:t>
+        <w:t>Login to the staging environment which is used to copy files between Eddie and external locations: “qstaging –q login” (</w:t>
       </w:r>
       <w:hyperlink r:id="rId7" w:history="1">
         <w:r>
@@ -1135,77 +867,13 @@
         <w:t xml:space="preserve"> </w:t>
       </w:r>
       <w:r>
-        <w:t xml:space="preserve">on </w:t>
-      </w:r>
-      <w:proofErr w:type="spellStart"/>
-      <w:r>
-        <w:t>datastore</w:t>
-      </w:r>
-      <w:proofErr w:type="spellEnd"/>
-      <w:r>
-        <w:t xml:space="preserve"> (</w:t>
-      </w:r>
-      <w:proofErr w:type="spellStart"/>
-      <w:r>
-        <w:t>eg</w:t>
-      </w:r>
-      <w:proofErr w:type="spellEnd"/>
-      <w:r>
-        <w:t>. “</w:t>
+        <w:t>on datastore (eg. “</w:t>
       </w:r>
       <w:r>
         <w:t xml:space="preserve">cd </w:t>
       </w:r>
       <w:r>
-        <w:t>/exports/cmvm/datastore/sbms/groups/Oren/Users/IrisOren/Neuroarchiver/J20) and copy to destination using the command: “</w:t>
-      </w:r>
-      <w:proofErr w:type="spellStart"/>
-      <w:r>
-        <w:t>rsync</w:t>
-      </w:r>
-      <w:proofErr w:type="spellEnd"/>
-      <w:r>
-        <w:t xml:space="preserve"> –</w:t>
-      </w:r>
-      <w:proofErr w:type="spellStart"/>
-      <w:r>
-        <w:t>rlva</w:t>
-      </w:r>
-      <w:proofErr w:type="spellEnd"/>
-      <w:r>
-        <w:t xml:space="preserve"> * DESTINATIONDIRECTORY” (</w:t>
-      </w:r>
-      <w:proofErr w:type="spellStart"/>
-      <w:r>
-        <w:t>e.g</w:t>
-      </w:r>
-      <w:proofErr w:type="spellEnd"/>
-      <w:r>
-        <w:t xml:space="preserve"> /exports/</w:t>
-      </w:r>
-      <w:proofErr w:type="spellStart"/>
-      <w:r>
-        <w:t>cmvm</w:t>
-      </w:r>
-      <w:proofErr w:type="spellEnd"/>
-      <w:r>
-        <w:t>/</w:t>
-      </w:r>
-      <w:proofErr w:type="spellStart"/>
-      <w:r>
-        <w:t>eddie</w:t>
-      </w:r>
-      <w:proofErr w:type="spellEnd"/>
-      <w:r>
-        <w:t>/</w:t>
-      </w:r>
-      <w:proofErr w:type="spellStart"/>
-      <w:r>
-        <w:t>sbms</w:t>
-      </w:r>
-      <w:proofErr w:type="spellEnd"/>
-      <w:r>
-        <w:t>/groups/Oren/Data/J20/)</w:t>
+        <w:t>/exports/cmvm/datastore/sbms/groups/Oren/Users/IrisOren/Neuroarchiver/J20) and copy to destination using the command: “rsync –rlva * DESTINATIONDIRECTORY” (e.g /exports/cmvm/eddie/sbms/groups/Oren/Data/J20/)</w:t>
       </w:r>
     </w:p>
     <w:p>
@@ -1242,10 +910,40 @@
     <w:p>
       <w:pPr>
         <w:pStyle w:val="ListParagraph"/>
+        <w:numPr>
+          <w:ilvl w:val="0"/>
+          <w:numId w:val="5"/>
+        </w:numPr>
+        <w:tabs>
+          <w:tab w:val="left" w:pos="1134"/>
+        </w:tabs>
+        <w:ind w:left="1134"/>
         <w:rPr>
           <w:i/>
         </w:rPr>
       </w:pPr>
+      <w:r>
+        <w:t>If t</w:t>
+      </w:r>
+      <w:bookmarkStart w:id="0" w:name="_GoBack"/>
+      <w:bookmarkEnd w:id="0"/>
+      <w:r>
+        <w:t>he permissions do not include “rw”, run “</w:t>
+      </w:r>
+      <w:r>
+        <w:rPr>
+          <w:color w:val="000000"/>
+        </w:rPr>
+        <w:t>chmod u+r+w+x -R &lt;path&gt;”</w:t>
+      </w:r>
+    </w:p>
+    <w:p>
+      <w:pPr>
+        <w:pStyle w:val="ListParagraph"/>
+        <w:rPr>
+          <w:i/>
+        </w:rPr>
+      </w:pPr>
     </w:p>
     <w:p>
       <w:pPr>
@@ -1275,76 +973,260 @@
         <w:rPr>
           <w:i/>
         </w:rPr>
-        <w:t xml:space="preserve">. This is the Eddie job file. I save it in the parent directory on Eddie and edit it for each </w:t>
-      </w:r>
-      <w:proofErr w:type="spellStart"/>
+        <w:t>. This is the Eddie job file. I save it in the parent directory on Eddie and edit it for each animalSubfolder</w:t>
+      </w:r>
       <w:r>
         <w:rPr>
           <w:i/>
         </w:rPr>
-        <w:t>animalSubfolder</w:t>
-      </w:r>
-      <w:proofErr w:type="spellEnd"/>
-      <w:r>
+        <w:t>, but you can create a different job file for each processing batch</w:t>
+      </w:r>
+    </w:p>
+    <w:p>
+      <w:pPr>
+        <w:pStyle w:val="ListParagraph"/>
+        <w:numPr>
+          <w:ilvl w:val="0"/>
+          <w:numId w:val="6"/>
+        </w:numPr>
+        <w:ind w:hanging="11"/>
+      </w:pPr>
+      <w:r>
+        <w:t>For each animal data folder, determine the number of ndf files to be processed using: “</w:t>
+      </w:r>
+      <w:r>
+        <w:t xml:space="preserve">ls -1 </w:t>
+      </w:r>
+      <w:r>
+        <w:t>DATA</w:t>
+      </w:r>
+      <w:r>
+        <w:t>DESTINATIONDIRECTORY/ANIMALSUBFOLDER</w:t>
+      </w:r>
+      <w:r>
+        <w:t xml:space="preserve">/*.ndf | wc </w:t>
+      </w:r>
+      <w:r>
+        <w:t>–</w:t>
+      </w:r>
+      <w:r>
+        <w:t>l</w:t>
+      </w:r>
+      <w:r>
+        <w:t>”</w:t>
+      </w:r>
+    </w:p>
+    <w:p>
+      <w:pPr>
+        <w:pStyle w:val="ListParagraph"/>
+        <w:numPr>
+          <w:ilvl w:val="0"/>
+          <w:numId w:val="6"/>
+        </w:numPr>
+        <w:ind w:hanging="11"/>
+      </w:pPr>
+      <w:r>
+        <w:t>Open the job.sh using “nano job.sh”</w:t>
+      </w:r>
+    </w:p>
+    <w:p>
+      <w:pPr>
+        <w:pStyle w:val="ListParagraph"/>
+        <w:numPr>
+          <w:ilvl w:val="0"/>
+          <w:numId w:val="6"/>
+        </w:numPr>
+        <w:ind w:hanging="11"/>
+      </w:pPr>
+      <w:r>
+        <w:t>Edit line 12 to specify the number of ndf files to process</w:t>
+      </w:r>
+    </w:p>
+    <w:p>
+      <w:pPr>
+        <w:pStyle w:val="ListParagraph"/>
+        <w:numPr>
+          <w:ilvl w:val="0"/>
+          <w:numId w:val="6"/>
+        </w:numPr>
+        <w:ind w:hanging="11"/>
+      </w:pPr>
+      <w:r>
+        <w:t>Edit line 19 to specify data SUBDIR to be processed</w:t>
+      </w:r>
+      <w:r>
+        <w:t xml:space="preserve"> to ANIMALSUBFOLDER</w:t>
+      </w:r>
+    </w:p>
+    <w:p>
+      <w:pPr>
+        <w:pStyle w:val="ListParagraph"/>
+        <w:numPr>
+          <w:ilvl w:val="0"/>
+          <w:numId w:val="6"/>
+        </w:numPr>
+        <w:ind w:hanging="11"/>
+      </w:pPr>
+      <w:r>
+        <w:t xml:space="preserve">Edit line 25 to specify the </w:t>
+      </w:r>
+      <w:r>
+        <w:t xml:space="preserve">INPUT_BASE_DIR </w:t>
+      </w:r>
+      <w:r>
+        <w:t>(</w:t>
+      </w:r>
+      <w:r>
+        <w:t>DATA</w:t>
+      </w:r>
+      <w:r>
+        <w:t>DESTINATIONDIRECTORY)</w:t>
+      </w:r>
+    </w:p>
+    <w:p>
+      <w:pPr>
+        <w:pStyle w:val="ListParagraph"/>
+        <w:numPr>
+          <w:ilvl w:val="0"/>
+          <w:numId w:val="6"/>
+        </w:numPr>
+        <w:ind w:hanging="11"/>
+      </w:pPr>
+      <w:r>
+        <w:t xml:space="preserve">Edit line 26 to specify </w:t>
+      </w:r>
+      <w:r>
+        <w:t>OUTPUT_BASE_DIR (OUTPUTDESTINATIONDIRECTORY)</w:t>
+      </w:r>
+    </w:p>
+    <w:p>
+      <w:pPr>
+        <w:pStyle w:val="ListParagraph"/>
+        <w:numPr>
+          <w:ilvl w:val="0"/>
+          <w:numId w:val="6"/>
+        </w:numPr>
+        <w:ind w:hanging="11"/>
+      </w:pPr>
+      <w:r>
+        <w:t>Edit line 33 to specify CONFIG_DIR (OUTPUTDESTINATIONDIRECTORY</w:t>
+      </w:r>
+      <w:r>
+        <w:t>/ANIMALSUBFOLDER</w:t>
+      </w:r>
+      <w:r>
+        <w:t>)</w:t>
+      </w:r>
+    </w:p>
+    <w:p>
+      <w:pPr>
+        <w:pStyle w:val="ListParagraph"/>
+        <w:numPr>
+          <w:ilvl w:val="0"/>
+          <w:numId w:val="6"/>
+        </w:numPr>
+        <w:ind w:hanging="11"/>
+      </w:pPr>
+      <w:r>
+        <w:t>Check that the correct processor is specified in the line 44 as CONFIG2</w:t>
+      </w:r>
+    </w:p>
+    <w:p>
+      <w:pPr>
+        <w:pStyle w:val="ListParagraph"/>
+        <w:numPr>
+          <w:ilvl w:val="0"/>
+          <w:numId w:val="6"/>
+        </w:numPr>
+        <w:ind w:hanging="11"/>
+      </w:pPr>
+      <w:r>
+        <w:t>Press CtrlX to exit and save (Y)</w:t>
+      </w:r>
+    </w:p>
+    <w:p>
+      <w:pPr>
+        <w:pStyle w:val="ListParagraph"/>
+      </w:pPr>
+    </w:p>
+    <w:p>
+      <w:pPr>
+        <w:pStyle w:val="ListParagraph"/>
+        <w:numPr>
+          <w:ilvl w:val="0"/>
+          <w:numId w:val="3"/>
+        </w:numPr>
         <w:rPr>
           <w:i/>
         </w:rPr>
-        <w:t>, but you can create a different job file for each processing batch</w:t>
-      </w:r>
-    </w:p>
-    <w:p>
-      <w:pPr>
-        <w:pStyle w:val="ListParagraph"/>
-        <w:numPr>
-          <w:ilvl w:val="0"/>
-          <w:numId w:val="6"/>
-        </w:numPr>
-        <w:ind w:hanging="11"/>
-      </w:pPr>
-      <w:r>
-        <w:t xml:space="preserve">For each animal data folder, determine the number of </w:t>
-      </w:r>
-      <w:proofErr w:type="spellStart"/>
-      <w:r>
-        <w:t>ndf</w:t>
-      </w:r>
-      <w:proofErr w:type="spellEnd"/>
-      <w:r>
-        <w:t xml:space="preserve"> files to be processed using: “</w:t>
-      </w:r>
-      <w:r>
-        <w:t xml:space="preserve">ls -1 </w:t>
-      </w:r>
-      <w:r>
-        <w:t>DATA</w:t>
-      </w:r>
-      <w:r>
-        <w:t>DESTINATIONDIRECTORY/ANIMALSUBFOLDER</w:t>
-      </w:r>
-      <w:r>
-        <w:t>/*.</w:t>
-      </w:r>
-      <w:proofErr w:type="spellStart"/>
-      <w:r>
-        <w:t>ndf</w:t>
-      </w:r>
-      <w:proofErr w:type="spellEnd"/>
-      <w:r>
-        <w:t xml:space="preserve"> | </w:t>
-      </w:r>
-      <w:proofErr w:type="spellStart"/>
-      <w:r>
-        <w:t>wc</w:t>
-      </w:r>
-      <w:proofErr w:type="spellEnd"/>
-      <w:r>
-        <w:t xml:space="preserve"> </w:t>
-      </w:r>
-      <w:r>
-        <w:t>–</w:t>
-      </w:r>
-      <w:r>
-        <w:t>l</w:t>
+      </w:pPr>
+      <w:r>
+        <w:rPr>
+          <w:i/>
+        </w:rPr>
+        <w:t>Run job.sh</w:t>
+      </w:r>
+    </w:p>
+    <w:p>
+      <w:pPr>
+        <w:pStyle w:val="ListParagraph"/>
+        <w:numPr>
+          <w:ilvl w:val="0"/>
+          <w:numId w:val="7"/>
+        </w:numPr>
+        <w:ind w:left="1418" w:hanging="698"/>
+      </w:pPr>
+      <w:r>
+        <w:t>From the command line submit the job by typing “qsub job.sh”</w:t>
+      </w:r>
+    </w:p>
+    <w:p>
+      <w:pPr>
+        <w:pStyle w:val="ListParagraph"/>
+        <w:numPr>
+          <w:ilvl w:val="0"/>
+          <w:numId w:val="7"/>
+        </w:numPr>
+        <w:ind w:left="1418" w:hanging="698"/>
+      </w:pPr>
+      <w:r>
+        <w:t>To monitor the progress of the job type “qstat –g d”</w:t>
+      </w:r>
+    </w:p>
+    <w:p>
+      <w:pPr>
+        <w:pStyle w:val="ListParagraph"/>
+        <w:numPr>
+          <w:ilvl w:val="0"/>
+          <w:numId w:val="7"/>
+        </w:numPr>
+        <w:ind w:left="1418" w:hanging="698"/>
+      </w:pPr>
+      <w:r>
+        <w:t xml:space="preserve">When the job has finished running, it will have created subfolders in the OUTPUTDESTINATIONDIRECTORY/ANIMALSUBFOLDER for each of the ndf files. Each </w:t>
+      </w:r>
+      <w:r>
+        <w:lastRenderedPageBreak/>
+        <w:t>subfolder contains the metric output file, and a copy of the processor and config file. These can be deleted using “rm OUTPUTDESTINATIONDIRECTORY/ANIMALSUBFOLDER/M*/*.tcl</w:t>
+      </w:r>
+    </w:p>
+    <w:p>
+      <w:pPr>
+        <w:pStyle w:val="ListParagraph"/>
+        <w:numPr>
+          <w:ilvl w:val="0"/>
+          <w:numId w:val="7"/>
+        </w:numPr>
+        <w:ind w:left="1418" w:hanging="698"/>
+      </w:pPr>
+      <w:r>
+        <w:t xml:space="preserve">Delete the job log files using </w:t>
+      </w:r>
+      <w:r>
+        <w:t>“</w:t>
+      </w:r>
+      <w:r>
+        <w:t>rm jobname*</w:t>
       </w:r>
       <w:r>
         <w:t>”</w:t>
@@ -1353,152 +1235,7 @@
     <w:p>
       <w:pPr>
         <w:pStyle w:val="ListParagraph"/>
-        <w:numPr>
-          <w:ilvl w:val="0"/>
-          <w:numId w:val="6"/>
-        </w:numPr>
-        <w:ind w:hanging="11"/>
-      </w:pPr>
-      <w:r>
-        <w:t>Open the job.sh using “</w:t>
-      </w:r>
-      <w:proofErr w:type="spellStart"/>
-      <w:r>
-        <w:t>nano</w:t>
-      </w:r>
-      <w:proofErr w:type="spellEnd"/>
-      <w:r>
-        <w:t xml:space="preserve"> job.sh”</w:t>
-      </w:r>
-    </w:p>
-    <w:p>
-      <w:pPr>
-        <w:pStyle w:val="ListParagraph"/>
-        <w:numPr>
-          <w:ilvl w:val="0"/>
-          <w:numId w:val="6"/>
-        </w:numPr>
-        <w:ind w:hanging="11"/>
-      </w:pPr>
-      <w:r>
-        <w:t xml:space="preserve">Edit line 12 to specify the number of </w:t>
-      </w:r>
-      <w:proofErr w:type="spellStart"/>
-      <w:r>
-        <w:t>ndf</w:t>
-      </w:r>
-      <w:proofErr w:type="spellEnd"/>
-      <w:r>
-        <w:t xml:space="preserve"> files to process</w:t>
-      </w:r>
-    </w:p>
-    <w:p>
-      <w:pPr>
-        <w:pStyle w:val="ListParagraph"/>
-        <w:numPr>
-          <w:ilvl w:val="0"/>
-          <w:numId w:val="6"/>
-        </w:numPr>
-        <w:ind w:hanging="11"/>
-      </w:pPr>
-      <w:r>
-        <w:t>Edit line 19 to specify data SUBDIR to be processed</w:t>
-      </w:r>
-      <w:r>
-        <w:t xml:space="preserve"> to ANIMALSUBFOLDER</w:t>
-      </w:r>
-    </w:p>
-    <w:p>
-      <w:pPr>
-        <w:pStyle w:val="ListParagraph"/>
-        <w:numPr>
-          <w:ilvl w:val="0"/>
-          <w:numId w:val="6"/>
-        </w:numPr>
-        <w:ind w:hanging="11"/>
-      </w:pPr>
-      <w:r>
-        <w:t xml:space="preserve">Edit line 25 to specify the </w:t>
-      </w:r>
-      <w:r>
-        <w:t xml:space="preserve">INPUT_BASE_DIR </w:t>
-      </w:r>
-      <w:r>
-        <w:t>(</w:t>
-      </w:r>
-      <w:r>
-        <w:t>DATA</w:t>
-      </w:r>
-      <w:r>
-        <w:t>DESTINATIONDIRECTORY)</w:t>
-      </w:r>
-    </w:p>
-    <w:p>
-      <w:pPr>
-        <w:pStyle w:val="ListParagraph"/>
-        <w:numPr>
-          <w:ilvl w:val="0"/>
-          <w:numId w:val="6"/>
-        </w:numPr>
-        <w:ind w:hanging="11"/>
-      </w:pPr>
-      <w:r>
-        <w:t xml:space="preserve">Edit line 26 to specify </w:t>
-      </w:r>
-      <w:r>
-        <w:t>OUTPUT_BASE_DIR (OUTPUTDESTINATIONDIRECTORY)</w:t>
-      </w:r>
-    </w:p>
-    <w:p>
-      <w:pPr>
-        <w:pStyle w:val="ListParagraph"/>
-        <w:numPr>
-          <w:ilvl w:val="0"/>
-          <w:numId w:val="6"/>
-        </w:numPr>
-        <w:ind w:hanging="11"/>
-      </w:pPr>
-      <w:r>
-        <w:t>Edit line 33 to specify CONFIG_DIR (OUTPUTDESTINATIONDIRECTORY)</w:t>
-      </w:r>
-    </w:p>
-    <w:p>
-      <w:pPr>
-        <w:pStyle w:val="ListParagraph"/>
-        <w:numPr>
-          <w:ilvl w:val="0"/>
-          <w:numId w:val="6"/>
-        </w:numPr>
-        <w:ind w:hanging="11"/>
-      </w:pPr>
-      <w:r>
-        <w:t>Check that the correct processor is specified in the line 44 as CONFIG2</w:t>
-      </w:r>
-    </w:p>
-    <w:p>
-      <w:pPr>
-        <w:pStyle w:val="ListParagraph"/>
-        <w:numPr>
-          <w:ilvl w:val="0"/>
-          <w:numId w:val="6"/>
-        </w:numPr>
-        <w:ind w:hanging="11"/>
-      </w:pPr>
-      <w:r>
-        <w:t xml:space="preserve">Press </w:t>
-      </w:r>
-      <w:proofErr w:type="spellStart"/>
-      <w:r>
-        <w:t>CtrlX</w:t>
-      </w:r>
-      <w:proofErr w:type="spellEnd"/>
-      <w:r>
-        <w:t xml:space="preserve"> to exit and save (Y)</w:t>
-      </w:r>
-    </w:p>
-    <w:p>
-      <w:pPr>
-        <w:pStyle w:val="ListParagraph"/>
+        <w:ind w:left="1080"/>
       </w:pPr>
     </w:p>
     <w:p>
@@ -1516,208 +1253,37 @@
         <w:rPr>
           <w:i/>
         </w:rPr>
-        <w:t>Run job.sh</w:t>
-      </w:r>
-    </w:p>
-    <w:p>
-      <w:pPr>
-        <w:pStyle w:val="ListParagraph"/>
-        <w:numPr>
-          <w:ilvl w:val="0"/>
-          <w:numId w:val="7"/>
-        </w:numPr>
-        <w:ind w:left="1418" w:hanging="698"/>
-      </w:pPr>
-      <w:r>
-        <w:t>From the command line submit the job by typing “</w:t>
-      </w:r>
-      <w:proofErr w:type="spellStart"/>
-      <w:r>
-        <w:t>qsub</w:t>
-      </w:r>
-      <w:proofErr w:type="spellEnd"/>
-      <w:r>
-        <w:t xml:space="preserve"> job.sh”</w:t>
-      </w:r>
-    </w:p>
-    <w:p>
-      <w:pPr>
-        <w:pStyle w:val="ListParagraph"/>
-        <w:numPr>
-          <w:ilvl w:val="0"/>
-          <w:numId w:val="7"/>
-        </w:numPr>
-        <w:ind w:left="1418" w:hanging="698"/>
-      </w:pPr>
-      <w:r>
-        <w:t>To monitor the progress of the job type “</w:t>
-      </w:r>
-      <w:proofErr w:type="spellStart"/>
-      <w:r>
-        <w:t>qstat</w:t>
-      </w:r>
-      <w:proofErr w:type="spellEnd"/>
-      <w:r>
-        <w:t xml:space="preserve"> –g d”</w:t>
-      </w:r>
-    </w:p>
-    <w:p>
-      <w:pPr>
-        <w:pStyle w:val="ListParagraph"/>
-        <w:numPr>
-          <w:ilvl w:val="0"/>
-          <w:numId w:val="7"/>
-        </w:numPr>
-        <w:ind w:left="1418" w:hanging="698"/>
-      </w:pPr>
-      <w:r>
-        <w:t xml:space="preserve">When the job has finished running, it will have created subfolders in the OUTPUTDESTINATIONDIRECTORY/ANIMALSUBFOLDER for each of the </w:t>
-      </w:r>
-      <w:proofErr w:type="spellStart"/>
-      <w:r>
-        <w:t>ndf</w:t>
-      </w:r>
-      <w:proofErr w:type="spellEnd"/>
-      <w:r>
-        <w:t xml:space="preserve"> files. Each subfolder contains the metric output file, and a copy of the processor and </w:t>
-      </w:r>
-      <w:proofErr w:type="spellStart"/>
-      <w:r>
-        <w:t>config</w:t>
-      </w:r>
-      <w:proofErr w:type="spellEnd"/>
-      <w:r>
-        <w:t xml:space="preserve"> file. </w:t>
-      </w:r>
-      <w:r>
-        <w:lastRenderedPageBreak/>
-        <w:t>These can be deleted using “</w:t>
-      </w:r>
-      <w:proofErr w:type="spellStart"/>
-      <w:r>
-        <w:t>rm</w:t>
-      </w:r>
-      <w:proofErr w:type="spellEnd"/>
-      <w:r>
-        <w:t xml:space="preserve"> OUTPUTDESTINATIONDIRECTORY/ANIMALSUBFOLDER/M*/*.</w:t>
-      </w:r>
-      <w:proofErr w:type="spellStart"/>
-      <w:r>
-        <w:t>tcl</w:t>
-      </w:r>
-      <w:proofErr w:type="spellEnd"/>
-    </w:p>
-    <w:p>
-      <w:pPr>
-        <w:pStyle w:val="ListParagraph"/>
-        <w:numPr>
-          <w:ilvl w:val="0"/>
-          <w:numId w:val="7"/>
-        </w:numPr>
-        <w:ind w:left="1418" w:hanging="698"/>
-      </w:pPr>
-      <w:r>
-        <w:t xml:space="preserve">Delete the job log files using </w:t>
-      </w:r>
-      <w:r>
-        <w:t>“</w:t>
-      </w:r>
-      <w:proofErr w:type="spellStart"/>
-      <w:r>
-        <w:t>rm</w:t>
-      </w:r>
-      <w:proofErr w:type="spellEnd"/>
-      <w:r>
-        <w:t xml:space="preserve"> jobname*</w:t>
-      </w:r>
-      <w:r>
-        <w:t>”</w:t>
-      </w:r>
-    </w:p>
-    <w:p>
-      <w:pPr>
-        <w:pStyle w:val="ListParagraph"/>
-        <w:ind w:left="1080"/>
-      </w:pPr>
-    </w:p>
-    <w:p>
-      <w:pPr>
-        <w:pStyle w:val="ListParagraph"/>
-        <w:numPr>
-          <w:ilvl w:val="0"/>
-          <w:numId w:val="3"/>
+        <w:t>Copy files back to datastore</w:t>
+      </w:r>
+    </w:p>
+    <w:p>
+      <w:pPr>
+        <w:pStyle w:val="ListParagraph"/>
+        <w:numPr>
+          <w:ilvl w:val="0"/>
+          <w:numId w:val="8"/>
         </w:numPr>
         <w:rPr>
           <w:i/>
         </w:rPr>
       </w:pPr>
       <w:r>
+        <w:t>Login to staging environment “qlogin –q staging”</w:t>
+      </w:r>
+    </w:p>
+    <w:p>
+      <w:pPr>
+        <w:pStyle w:val="ListParagraph"/>
+        <w:numPr>
+          <w:ilvl w:val="0"/>
+          <w:numId w:val="8"/>
+        </w:numPr>
         <w:rPr>
           <w:i/>
         </w:rPr>
-        <w:t xml:space="preserve">Copy files back to </w:t>
-      </w:r>
-      <w:proofErr w:type="spellStart"/>
-      <w:r>
-        <w:rPr>
-          <w:i/>
-        </w:rPr>
-        <w:t>datastore</w:t>
-      </w:r>
-      <w:proofErr w:type="spellEnd"/>
-    </w:p>
-    <w:p>
-      <w:pPr>
-        <w:pStyle w:val="ListParagraph"/>
-        <w:numPr>
-          <w:ilvl w:val="0"/>
-          <w:numId w:val="8"/>
-        </w:numPr>
-        <w:rPr>
-          <w:i/>
-        </w:rPr>
-      </w:pPr>
-      <w:r>
-        <w:t>Login to staging environment “</w:t>
-      </w:r>
-      <w:proofErr w:type="spellStart"/>
-      <w:r>
-        <w:t>qlogin</w:t>
-      </w:r>
-      <w:proofErr w:type="spellEnd"/>
-      <w:r>
-        <w:t xml:space="preserve"> –q staging”</w:t>
-      </w:r>
-    </w:p>
-    <w:p>
-      <w:pPr>
-        <w:pStyle w:val="ListParagraph"/>
-        <w:numPr>
-          <w:ilvl w:val="0"/>
-          <w:numId w:val="8"/>
-        </w:numPr>
-        <w:rPr>
-          <w:i/>
-        </w:rPr>
-      </w:pPr>
-      <w:r>
-        <w:t>“</w:t>
-      </w:r>
-      <w:proofErr w:type="spellStart"/>
-      <w:r>
-        <w:t>rsync</w:t>
-      </w:r>
-      <w:proofErr w:type="spellEnd"/>
-      <w:r>
-        <w:t xml:space="preserve"> –</w:t>
-      </w:r>
-      <w:proofErr w:type="spellStart"/>
-      <w:r>
-        <w:t>rlva</w:t>
-      </w:r>
-      <w:proofErr w:type="spellEnd"/>
-      <w:r>
-        <w:t xml:space="preserve"> SOURCEFILESONEDDIE DESTINATIONFOLDERONDATASTORE”</w:t>
+      </w:pPr>
+      <w:r>
+        <w:t>“rsync –rlva SOURCEFILESONEDDIE DESTINATIONFOLDERONDATASTORE”</w:t>
       </w:r>
     </w:p>
     <w:p>
@@ -1751,15 +1317,7 @@
     </w:p>
     <w:p>
       <w:r>
-        <w:t xml:space="preserve">If analysing </w:t>
-      </w:r>
-      <w:proofErr w:type="spellStart"/>
-      <w:r>
-        <w:t>interictal</w:t>
-      </w:r>
-      <w:proofErr w:type="spellEnd"/>
-      <w:r>
-        <w:t xml:space="preserve"> spikes, then the performance of the spike counter needs to be validated. </w:t>
+        <w:t xml:space="preserve">If analysing interictal spikes, then the performance of the spike counter needs to be validated. </w:t>
       </w:r>
       <w:r>
         <w:t>The spike counter might perform poorly in certain recordings due to noise</w:t>
@@ -1780,15 +1338,7 @@
         </w:numPr>
       </w:pPr>
       <w:r>
-        <w:t xml:space="preserve">Open </w:t>
-      </w:r>
-      <w:proofErr w:type="spellStart"/>
-      <w:r>
-        <w:t>neuroarchiver</w:t>
-      </w:r>
-      <w:proofErr w:type="spellEnd"/>
-      <w:r>
-        <w:t xml:space="preserve"> -&gt; Tool -&gt; Toolmaker</w:t>
+        <w:t>Open neuroarchiver -&gt; Tool -&gt; Toolmaker</w:t>
       </w:r>
     </w:p>
     <w:p>
@@ -1818,31 +1368,7 @@
         </w:numPr>
       </w:pPr>
       <w:r>
-        <w:t xml:space="preserve">In </w:t>
-      </w:r>
-      <w:proofErr w:type="spellStart"/>
-      <w:r>
-        <w:t>neuroarchiver</w:t>
-      </w:r>
-      <w:proofErr w:type="spellEnd"/>
-      <w:r>
-        <w:t xml:space="preserve"> </w:t>
-      </w:r>
-      <w:proofErr w:type="spellStart"/>
-      <w:r>
-        <w:t>PickDir</w:t>
-      </w:r>
-      <w:proofErr w:type="spellEnd"/>
-      <w:r>
-        <w:t xml:space="preserve"> of </w:t>
-      </w:r>
-      <w:proofErr w:type="spellStart"/>
-      <w:r>
-        <w:t>ndf</w:t>
-      </w:r>
-      <w:proofErr w:type="spellEnd"/>
-      <w:r>
-        <w:t xml:space="preserve"> data directory</w:t>
+        <w:t>In neuroarchiver PickDir of ndf data directory</w:t>
       </w:r>
     </w:p>
     <w:p>
@@ -1884,34 +1410,10 @@
         <w:t>spreadsheet</w:t>
       </w:r>
       <w:r>
-        <w:t xml:space="preserve"> </w:t>
-      </w:r>
-      <w:proofErr w:type="spellStart"/>
-      <w:r>
-        <w:t>NeuroarchiverAnalysisR</w:t>
-      </w:r>
-      <w:proofErr w:type="spellEnd"/>
-      <w:r>
-        <w:t>/Data/RecordingInfo.csv</w:t>
-      </w:r>
-      <w:r>
-        <w:t xml:space="preserve"> with columns: </w:t>
-      </w:r>
-      <w:proofErr w:type="spellStart"/>
-      <w:r>
-        <w:t>AnimalID</w:t>
-      </w:r>
-      <w:proofErr w:type="spellEnd"/>
-      <w:r>
-        <w:t xml:space="preserve">, Genotype, Channel, </w:t>
-      </w:r>
-      <w:proofErr w:type="spellStart"/>
-      <w:r>
-        <w:t>FalsePositive</w:t>
-      </w:r>
-      <w:proofErr w:type="spellEnd"/>
-      <w:r>
-        <w:t xml:space="preserve"> (</w:t>
+        <w:t xml:space="preserve"> NeuroarchiverAnalysisR/Data/RecordingInfo.csv</w:t>
+      </w:r>
+      <w:r>
+        <w:t xml:space="preserve"> with columns: AnimalID, Genotype, Channel, FalsePositive (</w:t>
       </w:r>
       <w:r>
         <w:t>Set to 0 if no information</w:t>
@@ -1947,65 +1449,36 @@
         <w:pStyle w:val="ListParagraph"/>
       </w:pPr>
       <w:r>
-        <w:t xml:space="preserve">If example traces are to be plotted, use the </w:t>
-      </w:r>
-      <w:proofErr w:type="spellStart"/>
-      <w:r>
-        <w:t>Export</w:t>
+        <w:t>If example traces are to be plotted, use the Export</w:t>
       </w:r>
       <w:r>
         <w:t>_Signal</w:t>
       </w:r>
       <w:r>
+        <w:t xml:space="preserve">.tcl </w:t>
+      </w:r>
+      <w:r>
+        <w:t xml:space="preserve">as the neuroarchiver processor </w:t>
+      </w:r>
+      <w:r>
+        <w:t>to export .txt files of each interval</w:t>
+      </w:r>
+    </w:p>
+    <w:p>
+      <w:pPr>
+        <w:pStyle w:val="ListParagraph"/>
+      </w:pPr>
+      <w:r>
+        <w:t>If power spectra are to be plotted, use Spectrum</w:t>
+      </w:r>
+      <w:r>
+        <w:t>_Export</w:t>
+      </w:r>
+      <w:r>
         <w:t>.tcl</w:t>
       </w:r>
-      <w:proofErr w:type="spellEnd"/>
-      <w:r>
-        <w:t xml:space="preserve"> </w:t>
-      </w:r>
-      <w:r>
-        <w:t xml:space="preserve">as the </w:t>
-      </w:r>
-      <w:proofErr w:type="spellStart"/>
-      <w:r>
-        <w:t>neuroarchiver</w:t>
-      </w:r>
-      <w:proofErr w:type="spellEnd"/>
-      <w:r>
-        <w:t xml:space="preserve"> processor </w:t>
-      </w:r>
-      <w:r>
-        <w:t>to export .txt files of each interval</w:t>
-      </w:r>
-    </w:p>
-    <w:p>
-      <w:pPr>
-        <w:pStyle w:val="ListParagraph"/>
-      </w:pPr>
-      <w:r>
-        <w:t xml:space="preserve">If power spectra are to be plotted, use </w:t>
-      </w:r>
-      <w:proofErr w:type="spellStart"/>
-      <w:r>
-        <w:t>Spectrum</w:t>
-      </w:r>
-      <w:r>
-        <w:t>_Export</w:t>
-      </w:r>
-      <w:r>
-        <w:t>.tcl</w:t>
-      </w:r>
-      <w:proofErr w:type="spellEnd"/>
-      <w:r>
-        <w:t xml:space="preserve"> as the </w:t>
-      </w:r>
-      <w:proofErr w:type="spellStart"/>
-      <w:r>
-        <w:t>neuroarchiver</w:t>
-      </w:r>
-      <w:proofErr w:type="spellEnd"/>
-      <w:r>
-        <w:t xml:space="preserve"> processer</w:t>
+      <w:r>
+        <w:t xml:space="preserve"> as the neuroarchiver processer</w:t>
       </w:r>
       <w:r>
         <w:t xml:space="preserve"> which</w:t>
@@ -2014,17 +1487,7 @@
         <w:t xml:space="preserve"> exports</w:t>
       </w:r>
       <w:r>
-        <w:t xml:space="preserve"> </w:t>
-      </w:r>
-      <w:proofErr w:type="spellStart"/>
-      <w:proofErr w:type="gramStart"/>
-      <w:r>
-        <w:t>fourier</w:t>
-      </w:r>
-      <w:proofErr w:type="spellEnd"/>
-      <w:proofErr w:type="gramEnd"/>
-      <w:r>
-        <w:t xml:space="preserve"> transform for each interval</w:t>
+        <w:t xml:space="preserve"> fourier transform for each interval</w:t>
       </w:r>
       <w:r>
         <w:t>. Run this on the same intervals as exported</w:t>
@@ -2076,15 +1539,7 @@
         </w:numPr>
       </w:pPr>
       <w:r>
-        <w:t>Files contain variables "Date", "Time", "S_W", e.g. 19/08/2017</w:t>
-      </w:r>
-      <w:proofErr w:type="gramStart"/>
-      <w:r>
-        <w:t>,12:15:31,S</w:t>
-      </w:r>
-      <w:proofErr w:type="gramEnd"/>
-      <w:r>
-        <w:t xml:space="preserve">. </w:t>
+        <w:t xml:space="preserve">Files contain variables "Date", "Time", "S_W", e.g. 19/08/2017,12:15:31,S. </w:t>
       </w:r>
     </w:p>
     <w:p>
@@ -2130,21 +1585,8 @@
         </w:rPr>
       </w:pPr>
       <w:r>
-        <w:t xml:space="preserve">Save files in </w:t>
-      </w:r>
-      <w:proofErr w:type="spellStart"/>
-      <w:r>
-        <w:t>NeuroarchiverAnalysisR</w:t>
-      </w:r>
-      <w:proofErr w:type="spellEnd"/>
-      <w:r>
-        <w:t>/Data/</w:t>
-      </w:r>
-      <w:proofErr w:type="spellStart"/>
-      <w:r>
-        <w:t>VideoScoring</w:t>
-      </w:r>
-      <w:proofErr w:type="spellEnd"/>
+        <w:t>Save files in NeuroarchiverAnalysisR/Data/VideoScoring</w:t>
+      </w:r>
     </w:p>
     <w:p>
       <w:pPr>
@@ -2199,13 +1641,8 @@
       </w:pPr>
       <w:r>
         <w:lastRenderedPageBreak/>
-        <w:t xml:space="preserve">In </w:t>
-      </w:r>
-      <w:proofErr w:type="spellStart"/>
-      <w:r>
-        <w:t>RStudio</w:t>
-      </w:r>
-      <w:proofErr w:type="spellEnd"/>
+        <w:t>In RStudio</w:t>
+      </w:r>
       <w:r>
         <w:t xml:space="preserve">, select: </w:t>
       </w:r>
@@ -2219,21 +1656,8 @@
         <w:t>,</w:t>
       </w:r>
       <w:r>
-        <w:t xml:space="preserve"> and select </w:t>
-      </w:r>
-      <w:proofErr w:type="spellStart"/>
-      <w:r>
-        <w:t>NeuroarchiverAnalysis</w:t>
-      </w:r>
-      <w:proofErr w:type="spellEnd"/>
-      <w:r>
-        <w:t>/</w:t>
-      </w:r>
-      <w:proofErr w:type="spellStart"/>
-      <w:r>
-        <w:t>NeuroarchiverAnalysisR</w:t>
-      </w:r>
-      <w:proofErr w:type="spellEnd"/>
+        <w:t xml:space="preserve"> and select NeuroarchiverAnalysis/NeuroarchiverAnalysisR</w:t>
+      </w:r>
     </w:p>
     <w:p>
       <w:pPr>
@@ -2255,29 +1679,8 @@
           <w:u w:val="single"/>
         </w:rPr>
       </w:pPr>
-      <w:proofErr w:type="spellStart"/>
-      <w:r>
-        <w:t>NeuroArchiverAnalysis.rmd</w:t>
-      </w:r>
-      <w:proofErr w:type="spellEnd"/>
-      <w:r>
-        <w:t xml:space="preserve"> is </w:t>
-      </w:r>
-      <w:proofErr w:type="gramStart"/>
-      <w:r>
-        <w:t>a</w:t>
-      </w:r>
-      <w:proofErr w:type="gramEnd"/>
-      <w:r>
-        <w:t xml:space="preserve"> </w:t>
-      </w:r>
-      <w:proofErr w:type="spellStart"/>
-      <w:r>
-        <w:t>RMarkdown</w:t>
-      </w:r>
-      <w:proofErr w:type="spellEnd"/>
-      <w:r>
-        <w:t xml:space="preserve"> file. It calls several function contained in the R subfolder.</w:t>
+      <w:r>
+        <w:t>NeuroArchiverAnalysis.rmd is a RMarkdown file. It calls several function contained in the R subfolder.</w:t>
       </w:r>
     </w:p>
     <w:p>
@@ -2320,19 +1723,9 @@
       <w:r>
         <w:t xml:space="preserve">: This should contain variables: </w:t>
       </w:r>
-      <w:proofErr w:type="spellStart"/>
-      <w:r>
-        <w:t>AnimalID</w:t>
-      </w:r>
-      <w:proofErr w:type="spellEnd"/>
-      <w:r>
-        <w:t xml:space="preserve">, Genotype, Channel, </w:t>
-      </w:r>
-      <w:proofErr w:type="spellStart"/>
-      <w:r>
-        <w:t>FalsePositive</w:t>
-      </w:r>
-      <w:proofErr w:type="spellEnd"/>
+      <w:r>
+        <w:t>AnimalID, Genotype, Channel, FalsePositive</w:t>
+      </w:r>
     </w:p>
     <w:p>
       <w:pPr>
@@ -2346,13 +1739,8 @@
           <w:u w:val="single"/>
         </w:rPr>
       </w:pPr>
-      <w:proofErr w:type="spellStart"/>
-      <w:r>
-        <w:t>VideoScoring</w:t>
-      </w:r>
-      <w:proofErr w:type="spellEnd"/>
-      <w:r>
-        <w:t xml:space="preserve"> files</w:t>
+      <w:r>
+        <w:t>VideoScoring files</w:t>
       </w:r>
       <w:r>
         <w:t xml:space="preserve"> (see above)</w:t>
@@ -2387,23 +1775,7 @@
         </w:rPr>
       </w:pPr>
       <w:r>
-        <w:t>Output data is written to the Output folder. Running (aka. “</w:t>
-      </w:r>
-      <w:proofErr w:type="gramStart"/>
-      <w:r>
-        <w:t>knitting</w:t>
-      </w:r>
-      <w:proofErr w:type="gramEnd"/>
-      <w:r>
-        <w:t xml:space="preserve">”) the </w:t>
-      </w:r>
-      <w:proofErr w:type="spellStart"/>
-      <w:r>
-        <w:t>RMarkdown</w:t>
-      </w:r>
-      <w:proofErr w:type="spellEnd"/>
-      <w:r>
-        <w:t xml:space="preserve"> file creates an HTML document of results “NeuroArchiverAnalysis.html”.</w:t>
+        <w:t>Output data is written to the Output folder. Running (aka. “knitting”) the RMarkdown file creates an HTML document of results “NeuroArchiverAnalysis.html”.</w:t>
       </w:r>
     </w:p>
     <w:p>
@@ -2419,32 +1791,11 @@
         </w:rPr>
       </w:pPr>
       <w:r>
-        <w:t xml:space="preserve">Before knitting the </w:t>
-      </w:r>
-      <w:proofErr w:type="spellStart"/>
-      <w:r>
-        <w:t>rmd</w:t>
-      </w:r>
-      <w:proofErr w:type="spellEnd"/>
-      <w:r>
-        <w:t xml:space="preserve"> file, </w:t>
-      </w:r>
-      <w:r>
-        <w:t xml:space="preserve">set variables in </w:t>
-      </w:r>
-      <w:proofErr w:type="spellStart"/>
-      <w:r>
-        <w:t>VariableInitialisationChunk</w:t>
-      </w:r>
-      <w:proofErr w:type="spellEnd"/>
-      <w:r>
-        <w:t xml:space="preserve"> and </w:t>
-      </w:r>
-      <w:proofErr w:type="spellStart"/>
-      <w:r>
-        <w:t>SetThresholdChunk</w:t>
-      </w:r>
-      <w:proofErr w:type="spellEnd"/>
+        <w:t xml:space="preserve">Before knitting the rmd file, </w:t>
+      </w:r>
+      <w:r>
+        <w:t>set variables in VariableInitialisationChunk and SetThresholdChunk</w:t>
+      </w:r>
     </w:p>
     <w:p>
       <w:pPr>

</xml_diff>